<commit_message>
actualizando para hacerlo público
</commit_message>
<xml_diff>
--- a/public/templates/IA.docx
+++ b/public/templates/IA.docx
@@ -1,6 +1,6 @@
 
 <file path=word/document.xml><?xml version="1.0" encoding="utf-8"?>
-<w:document xmlns:wpc="http://schemas.microsoft.com/office/word/2010/wordprocessingCanvas" xmlns:cx="http://schemas.microsoft.com/office/drawing/2014/chartex" xmlns:cx1="http://schemas.microsoft.com/office/drawing/2015/9/8/chartex" xmlns:cx2="http://schemas.microsoft.com/office/drawing/2015/10/21/chartex" xmlns:cx3="http://schemas.microsoft.com/office/drawing/2016/5/9/chartex" xmlns:cx4="http://schemas.microsoft.com/office/drawing/2016/5/10/chartex" xmlns:cx5="http://schemas.microsoft.com/office/drawing/2016/5/11/chartex" xmlns:cx6="http://schemas.microsoft.com/office/drawing/2016/5/12/chartex" xmlns:cx7="http://schemas.microsoft.com/office/drawing/2016/5/13/chartex" xmlns:cx8="http://schemas.microsoft.com/office/drawing/2016/5/14/chartex" xmlns:mc="http://schemas.openxmlformats.org/markup-compatibility/2006" xmlns:aink="http://schemas.microsoft.com/office/drawing/2016/ink" xmlns:am3d="http://schemas.microsoft.com/office/drawing/2017/model3d" xmlns:o="urn:schemas-microsoft-com:office:office" xmlns:oel="http://schemas.microsoft.com/office/2019/extlst" xmlns:r="http://schemas.openxmlformats.org/officeDocument/2006/relationships" xmlns:m="http://schemas.openxmlformats.org/officeDocument/2006/math" xmlns:v="urn:schemas-microsoft-com:vml" xmlns:wp14="http://schemas.microsoft.com/office/word/2010/wordprocessingDrawing" xmlns:wp="http://schemas.openxmlformats.org/drawingml/2006/wordprocessingDrawing" xmlns:w10="urn:schemas-microsoft-com:office:word" xmlns:w="http://schemas.openxmlformats.org/wordprocessingml/2006/main" xmlns:w14="http://schemas.microsoft.com/office/word/2010/wordml" xmlns:w15="http://schemas.microsoft.com/office/word/2012/wordml" xmlns:w16cex="http://schemas.microsoft.com/office/word/2018/wordml/cex" xmlns:w16cid="http://schemas.microsoft.com/office/word/2016/wordml/cid" xmlns:w16="http://schemas.microsoft.com/office/word/2018/wordml" xmlns:w16du="http://schemas.microsoft.com/office/word/2023/wordml/word16du" xmlns:w16sdtdh="http://schemas.microsoft.com/office/word/2020/wordml/sdtdatahash" xmlns:w16se="http://schemas.microsoft.com/office/word/2015/wordml/symex" xmlns:wpg="http://schemas.microsoft.com/office/word/2010/wordprocessingGroup" xmlns:wpi="http://schemas.microsoft.com/office/word/2010/wordprocessingInk" xmlns:wne="http://schemas.microsoft.com/office/word/2006/wordml" xmlns:wps="http://schemas.microsoft.com/office/word/2010/wordprocessingShape" mc:Ignorable="w14 w15 w16se w16cid w16 w16cex w16sdtdh w16du wp14">
+<w:document xmlns:wpc="http://schemas.microsoft.com/office/word/2010/wordprocessingCanvas" xmlns:cx="http://schemas.microsoft.com/office/drawing/2014/chartex" xmlns:cx1="http://schemas.microsoft.com/office/drawing/2015/9/8/chartex" xmlns:cx2="http://schemas.microsoft.com/office/drawing/2015/10/21/chartex" xmlns:cx3="http://schemas.microsoft.com/office/drawing/2016/5/9/chartex" xmlns:cx4="http://schemas.microsoft.com/office/drawing/2016/5/10/chartex" xmlns:cx5="http://schemas.microsoft.com/office/drawing/2016/5/11/chartex" xmlns:cx6="http://schemas.microsoft.com/office/drawing/2016/5/12/chartex" xmlns:cx7="http://schemas.microsoft.com/office/drawing/2016/5/13/chartex" xmlns:cx8="http://schemas.microsoft.com/office/drawing/2016/5/14/chartex" xmlns:mc="http://schemas.openxmlformats.org/markup-compatibility/2006" xmlns:aink="http://schemas.microsoft.com/office/drawing/2016/ink" xmlns:am3d="http://schemas.microsoft.com/office/drawing/2017/model3d" xmlns:o="urn:schemas-microsoft-com:office:office" xmlns:oel="http://schemas.microsoft.com/office/2019/extlst" xmlns:r="http://schemas.openxmlformats.org/officeDocument/2006/relationships" xmlns:m="http://schemas.openxmlformats.org/officeDocument/2006/math" xmlns:v="urn:schemas-microsoft-com:vml" xmlns:wp14="http://schemas.microsoft.com/office/word/2010/wordprocessingDrawing" xmlns:wp="http://schemas.openxmlformats.org/drawingml/2006/wordprocessingDrawing" xmlns:w10="urn:schemas-microsoft-com:office:word" xmlns:w="http://schemas.openxmlformats.org/wordprocessingml/2006/main" xmlns:w14="http://schemas.microsoft.com/office/word/2010/wordml" xmlns:w15="http://schemas.microsoft.com/office/word/2012/wordml" xmlns:w16cex="http://schemas.microsoft.com/office/word/2018/wordml/cex" xmlns:w16cid="http://schemas.microsoft.com/office/word/2016/wordml/cid" xmlns:w16="http://schemas.microsoft.com/office/word/2018/wordml" xmlns:w16du="http://schemas.microsoft.com/office/word/2023/wordml/word16du" xmlns:w16sdtdh="http://schemas.microsoft.com/office/word/2020/wordml/sdtdatahash" xmlns:w16sdtfl="http://schemas.microsoft.com/office/word/2024/wordml/sdtformatlock" xmlns:w16se="http://schemas.microsoft.com/office/word/2015/wordml/symex" xmlns:wpg="http://schemas.microsoft.com/office/word/2010/wordprocessingGroup" xmlns:wpi="http://schemas.microsoft.com/office/word/2010/wordprocessingInk" xmlns:wne="http://schemas.microsoft.com/office/word/2006/wordml" xmlns:wps="http://schemas.microsoft.com/office/word/2010/wordprocessingShape" mc:Ignorable="w14 w15 w16se w16cid w16 w16cex w16sdtdh w16sdtfl w16du wp14">
   <w:body>
     <w:p>
       <w:pPr>
@@ -97,7 +97,23 @@
                 <w:rFonts w:asciiTheme="minorHAnsi" w:hAnsiTheme="minorHAnsi" w:cstheme="minorHAnsi"/>
                 <w:b/>
               </w:rPr>
-              <w:t xml:space="preserve">OFICIO N°  </w:t>
+              <w:t xml:space="preserve">OFICIO </w:t>
+            </w:r>
+            <w:proofErr w:type="spellStart"/>
+            <w:r>
+              <w:rPr>
+                <w:rFonts w:asciiTheme="minorHAnsi" w:hAnsiTheme="minorHAnsi" w:cstheme="minorHAnsi"/>
+                <w:b/>
+              </w:rPr>
+              <w:t>N°</w:t>
+            </w:r>
+            <w:proofErr w:type="spellEnd"/>
+            <w:r>
+              <w:rPr>
+                <w:rFonts w:asciiTheme="minorHAnsi" w:hAnsiTheme="minorHAnsi" w:cstheme="minorHAnsi"/>
+                <w:b/>
+              </w:rPr>
+              <w:t xml:space="preserve">  </w:t>
             </w:r>
           </w:p>
         </w:tc>
@@ -228,6 +244,7 @@
               </w:rPr>
               <w:t>{</w:t>
             </w:r>
+            <w:proofErr w:type="spellStart"/>
             <w:r>
               <w:rPr>
                 <w:rFonts w:asciiTheme="minorHAnsi" w:hAnsiTheme="minorHAnsi" w:cstheme="minorHAnsi"/>
@@ -235,6 +252,7 @@
               </w:rPr>
               <w:t>el_nombre</w:t>
             </w:r>
+            <w:proofErr w:type="spellEnd"/>
             <w:r>
               <w:rPr>
                 <w:rFonts w:asciiTheme="minorHAnsi" w:hAnsiTheme="minorHAnsi" w:cstheme="minorHAnsi"/>
@@ -256,6 +274,7 @@
               </w:rPr>
               <w:t>{</w:t>
             </w:r>
+            <w:proofErr w:type="spellStart"/>
             <w:r>
               <w:rPr>
                 <w:rFonts w:asciiTheme="minorHAnsi" w:hAnsiTheme="minorHAnsi" w:cstheme="minorHAnsi"/>
@@ -263,6 +282,7 @@
               </w:rPr>
               <w:t>el_apellido_p</w:t>
             </w:r>
+            <w:proofErr w:type="spellEnd"/>
             <w:r>
               <w:rPr>
                 <w:rFonts w:asciiTheme="minorHAnsi" w:hAnsiTheme="minorHAnsi" w:cstheme="minorHAnsi"/>
@@ -284,6 +304,7 @@
               </w:rPr>
               <w:t>{</w:t>
             </w:r>
+            <w:proofErr w:type="spellStart"/>
             <w:r>
               <w:rPr>
                 <w:rFonts w:asciiTheme="minorHAnsi" w:hAnsiTheme="minorHAnsi" w:cstheme="minorHAnsi"/>
@@ -291,6 +312,7 @@
               </w:rPr>
               <w:t>el_apellido_m</w:t>
             </w:r>
+            <w:proofErr w:type="spellEnd"/>
             <w:r>
               <w:rPr>
                 <w:rFonts w:asciiTheme="minorHAnsi" w:hAnsiTheme="minorHAnsi" w:cstheme="minorHAnsi"/>
@@ -446,6 +468,7 @@
               </w:rPr>
               <w:t>{</w:t>
             </w:r>
+            <w:proofErr w:type="spellStart"/>
             <w:r>
               <w:rPr>
                 <w:rFonts w:asciiTheme="minorHAnsi" w:hAnsiTheme="minorHAnsi" w:cstheme="minorHAnsi"/>
@@ -453,6 +476,7 @@
               </w:rPr>
               <w:t>Rit</w:t>
             </w:r>
+            <w:proofErr w:type="spellEnd"/>
             <w:r>
               <w:rPr>
                 <w:rFonts w:asciiTheme="minorHAnsi" w:hAnsiTheme="minorHAnsi" w:cstheme="minorHAnsi"/>
@@ -533,6 +557,7 @@
               </w:rPr>
               <w:t>{</w:t>
             </w:r>
+            <w:proofErr w:type="spellStart"/>
             <w:r>
               <w:rPr>
                 <w:rFonts w:asciiTheme="minorHAnsi" w:hAnsiTheme="minorHAnsi" w:cstheme="minorHAnsi"/>
@@ -540,6 +565,7 @@
               </w:rPr>
               <w:t>fecha_hoy</w:t>
             </w:r>
+            <w:proofErr w:type="spellEnd"/>
             <w:r>
               <w:rPr>
                 <w:rFonts w:asciiTheme="minorHAnsi" w:hAnsiTheme="minorHAnsi" w:cstheme="minorHAnsi"/>
@@ -605,7 +631,7 @@
           <w:sz w:val="20"/>
           <w:szCs w:val="20"/>
         </w:rPr>
-        <w:t>KAREN BARRA VALDIVIA</w:t>
+        <w:t>{director}</w:t>
       </w:r>
     </w:p>
     <w:p>
@@ -625,7 +651,7 @@
           <w:sz w:val="20"/>
           <w:szCs w:val="20"/>
         </w:rPr>
-        <w:t>DIRECTOR</w:t>
+        <w:t xml:space="preserve">DIRECTOR </w:t>
       </w:r>
       <w:r>
         <w:rPr>
@@ -633,15 +659,7 @@
           <w:sz w:val="20"/>
           <w:szCs w:val="20"/>
         </w:rPr>
-        <w:t>A</w:t>
-      </w:r>
-      <w:r>
-        <w:rPr>
-          <w:b/>
-          <w:sz w:val="20"/>
-          <w:szCs w:val="20"/>
-        </w:rPr>
-        <w:t xml:space="preserve"> PRM BUIN PAINE I</w:t>
+        <w:t>PSC</w:t>
       </w:r>
     </w:p>
     <w:p>
@@ -677,7 +695,15 @@
           <w:sz w:val="20"/>
           <w:szCs w:val="20"/>
         </w:rPr>
-        <w:t>N DEM</w:t>
+        <w:t xml:space="preserve">N </w:t>
+      </w:r>
+      <w:r>
+        <w:rPr>
+          <w:b/>
+          <w:sz w:val="20"/>
+          <w:szCs w:val="20"/>
+        </w:rPr>
+        <w:t>BAM</w:t>
       </w:r>
     </w:p>
     <w:p>
@@ -745,7 +771,7 @@
           <w:sz w:val="20"/>
           <w:szCs w:val="20"/>
         </w:rPr>
-        <w:t>JUZGADO DE FAMILIA DE BUIN</w:t>
+        <w:t>{juzgado}</w:t>
       </w:r>
     </w:p>
     <w:p>
@@ -791,7 +817,23 @@
           <w:sz w:val="20"/>
           <w:szCs w:val="20"/>
         </w:rPr>
-        <w:t xml:space="preserve">El Director que suscribe remite a Ud., </w:t>
+        <w:t xml:space="preserve">El </w:t>
+      </w:r>
+      <w:proofErr w:type="gramStart"/>
+      <w:r>
+        <w:rPr>
+          <w:sz w:val="20"/>
+          <w:szCs w:val="20"/>
+        </w:rPr>
+        <w:t>Director</w:t>
+      </w:r>
+      <w:proofErr w:type="gramEnd"/>
+      <w:r>
+        <w:rPr>
+          <w:sz w:val="20"/>
+          <w:szCs w:val="20"/>
+        </w:rPr>
+        <w:t xml:space="preserve"> que suscribe remite a Ud., </w:t>
       </w:r>
       <w:r>
         <w:rPr>
@@ -823,6 +865,7 @@
         </w:rPr>
         <w:t>{</w:t>
       </w:r>
+      <w:proofErr w:type="spellStart"/>
       <w:r>
         <w:rPr>
           <w:b/>
@@ -831,6 +874,7 @@
         </w:rPr>
         <w:t>el_nombre</w:t>
       </w:r>
+      <w:proofErr w:type="spellEnd"/>
       <w:r>
         <w:rPr>
           <w:b/>
@@ -855,6 +899,7 @@
         </w:rPr>
         <w:t>{</w:t>
       </w:r>
+      <w:proofErr w:type="spellStart"/>
       <w:r>
         <w:rPr>
           <w:b/>
@@ -863,6 +908,7 @@
         </w:rPr>
         <w:t>el_apellido_p</w:t>
       </w:r>
+      <w:proofErr w:type="spellEnd"/>
       <w:r>
         <w:rPr>
           <w:b/>
@@ -930,7 +976,25 @@
           <w:sz w:val="20"/>
           <w:szCs w:val="20"/>
         </w:rPr>
-        <w:t xml:space="preserve"> causa proteccional vigente en vuestro Tribunal</w:t>
+        <w:t xml:space="preserve"> causa </w:t>
+      </w:r>
+      <w:proofErr w:type="spellStart"/>
+      <w:r>
+        <w:rPr>
+          <w:bCs/>
+          <w:sz w:val="20"/>
+          <w:szCs w:val="20"/>
+        </w:rPr>
+        <w:t>proteccional</w:t>
+      </w:r>
+      <w:proofErr w:type="spellEnd"/>
+      <w:r>
+        <w:rPr>
+          <w:bCs/>
+          <w:sz w:val="20"/>
+          <w:szCs w:val="20"/>
+        </w:rPr>
+        <w:t xml:space="preserve"> vigente en vuestro Tribunal</w:t>
       </w:r>
       <w:r>
         <w:rPr>
@@ -1019,77 +1083,6 @@
       <w:pPr>
         <w:jc w:val="both"/>
       </w:pPr>
-      <w:r>
-        <w:rPr>
-          <w:rFonts w:asciiTheme="majorHAnsi" w:hAnsiTheme="majorHAnsi" w:cstheme="majorHAnsi"/>
-          <w:noProof/>
-          <w:color w:val="000000"/>
-          <w:lang w:val="en-US"/>
-        </w:rPr>
-        <w:drawing>
-          <wp:anchor distT="0" distB="0" distL="114300" distR="114300" simplePos="0" relativeHeight="251659264" behindDoc="1" locked="0" layoutInCell="1" allowOverlap="1" wp14:anchorId="630689EC" wp14:editId="0CE5FD7A">
-            <wp:simplePos x="0" y="0"/>
-            <wp:positionH relativeFrom="column">
-              <wp:posOffset>2177415</wp:posOffset>
-            </wp:positionH>
-            <wp:positionV relativeFrom="paragraph">
-              <wp:posOffset>12065</wp:posOffset>
-            </wp:positionV>
-            <wp:extent cx="1095375" cy="800100"/>
-            <wp:effectExtent l="0" t="0" r="9525" b="0"/>
-            <wp:wrapTight wrapText="bothSides">
-              <wp:wrapPolygon edited="0">
-                <wp:start x="0" y="0"/>
-                <wp:lineTo x="0" y="21086"/>
-                <wp:lineTo x="21412" y="21086"/>
-                <wp:lineTo x="21412" y="0"/>
-                <wp:lineTo x="0" y="0"/>
-              </wp:wrapPolygon>
-            </wp:wrapTight>
-            <wp:docPr id="1718401639" name="Imagen 1" descr="Texto, Pizarra&#10;&#10;Descripción generada automáticamente"/>
-            <wp:cNvGraphicFramePr/>
-            <a:graphic xmlns:a="http://schemas.openxmlformats.org/drawingml/2006/main">
-              <a:graphicData uri="http://schemas.openxmlformats.org/drawingml/2006/picture">
-                <pic:pic xmlns:pic="http://schemas.openxmlformats.org/drawingml/2006/picture">
-                  <pic:nvPicPr>
-                    <pic:cNvPr id="1718401639" name="Imagen 1718401639" descr="Texto, Pizarra&#10;&#10;Descripción generada automáticamente"/>
-                    <pic:cNvPicPr preferRelativeResize="0"/>
-                  </pic:nvPicPr>
-                  <pic:blipFill>
-                    <a:blip r:embed="rId9">
-                      <a:extLst>
-                        <a:ext uri="{28A0092B-C50C-407E-A947-70E740481C1C}">
-                          <a14:useLocalDpi xmlns:a14="http://schemas.microsoft.com/office/drawing/2010/main" val="0"/>
-                        </a:ext>
-                      </a:extLst>
-                    </a:blip>
-                    <a:srcRect/>
-                    <a:stretch>
-                      <a:fillRect/>
-                    </a:stretch>
-                  </pic:blipFill>
-                  <pic:spPr>
-                    <a:xfrm>
-                      <a:off x="0" y="0"/>
-                      <a:ext cx="1095375" cy="800100"/>
-                    </a:xfrm>
-                    <a:prstGeom prst="rect">
-                      <a:avLst/>
-                    </a:prstGeom>
-                    <a:ln/>
-                  </pic:spPr>
-                </pic:pic>
-              </a:graphicData>
-            </a:graphic>
-            <wp14:sizeRelH relativeFrom="margin">
-              <wp14:pctWidth>0</wp14:pctWidth>
-            </wp14:sizeRelH>
-            <wp14:sizeRelV relativeFrom="margin">
-              <wp14:pctHeight>0</wp14:pctHeight>
-            </wp14:sizeRelV>
-          </wp:anchor>
-        </w:drawing>
-      </w:r>
     </w:p>
     <w:p>
       <w:pPr>
@@ -1127,61 +1120,53 @@
         <w:jc w:val="center"/>
         <w:rPr>
           <w:b/>
+          <w:sz w:val="20"/>
+          <w:szCs w:val="20"/>
+        </w:rPr>
+      </w:pPr>
+      <w:r>
+        <w:rPr>
+          <w:b/>
+          <w:sz w:val="20"/>
+          <w:szCs w:val="20"/>
+        </w:rPr>
+        <w:t>{director}</w:t>
+      </w:r>
+    </w:p>
+    <w:p>
+      <w:pPr>
+        <w:spacing w:after="0"/>
+        <w:jc w:val="center"/>
+        <w:rPr>
+          <w:b/>
         </w:rPr>
       </w:pPr>
       <w:r>
         <w:rPr>
           <w:b/>
         </w:rPr>
-        <w:t>KAREN BARRA</w:t>
+        <w:t>PSC</w:t>
+      </w:r>
+    </w:p>
+    <w:p>
+      <w:pPr>
+        <w:spacing w:after="0"/>
+        <w:jc w:val="center"/>
+        <w:rPr>
+          <w:b/>
+        </w:rPr>
+      </w:pPr>
+      <w:r>
+        <w:rPr>
+          <w:b/>
+        </w:rPr>
+        <w:t xml:space="preserve">FUNDACIÓN </w:t>
       </w:r>
       <w:r>
         <w:rPr>
           <w:b/>
         </w:rPr>
-        <w:t xml:space="preserve"> VALDIVIA</w:t>
-      </w:r>
-    </w:p>
-    <w:p>
-      <w:pPr>
-        <w:spacing w:after="0"/>
-        <w:jc w:val="center"/>
-        <w:rPr>
-          <w:b/>
-        </w:rPr>
-      </w:pPr>
-      <w:r>
-        <w:rPr>
-          <w:b/>
-        </w:rPr>
-        <w:t>DIRECTOR</w:t>
-      </w:r>
-      <w:r>
-        <w:rPr>
-          <w:b/>
-        </w:rPr>
-        <w:t>A</w:t>
-      </w:r>
-      <w:r>
-        <w:rPr>
-          <w:b/>
-        </w:rPr>
-        <w:t xml:space="preserve"> PRM BUIN PAINE I</w:t>
-      </w:r>
-    </w:p>
-    <w:p>
-      <w:pPr>
-        <w:spacing w:after="0"/>
-        <w:jc w:val="center"/>
-        <w:rPr>
-          <w:b/>
-        </w:rPr>
-      </w:pPr>
-      <w:r>
-        <w:rPr>
-          <w:b/>
-        </w:rPr>
-        <w:t>FUNDACIÓN DEM</w:t>
+        <w:t>BAM</w:t>
       </w:r>
     </w:p>
     <w:p>
@@ -1431,23 +1416,7 @@
                 <w:sz w:val="20"/>
                 <w:szCs w:val="20"/>
               </w:rPr>
-              <w:t xml:space="preserve">PRM BUIN </w:t>
-            </w:r>
-            <w:r>
-              <w:rPr>
-                <w:b/>
-                <w:sz w:val="20"/>
-                <w:szCs w:val="20"/>
-              </w:rPr>
-              <w:t xml:space="preserve">PAINE I </w:t>
-            </w:r>
-            <w:r>
-              <w:rPr>
-                <w:b/>
-                <w:sz w:val="20"/>
-                <w:szCs w:val="20"/>
-              </w:rPr>
-              <w:t>FUNDACION DEM</w:t>
+              <w:t>PSC</w:t>
             </w:r>
           </w:p>
         </w:tc>
@@ -1468,7 +1437,7 @@
                 <w:sz w:val="20"/>
                 <w:szCs w:val="20"/>
               </w:rPr>
-              <w:t>Código SENAME</w:t>
+              <w:t>Código</w:t>
             </w:r>
           </w:p>
           <w:p>
@@ -1485,7 +1454,7 @@
                 <w:sz w:val="20"/>
                 <w:szCs w:val="20"/>
               </w:rPr>
-              <w:t>1132466</w:t>
+              <w:t>128391</w:t>
             </w:r>
           </w:p>
         </w:tc>
@@ -1531,7 +1500,15 @@
                 <w:sz w:val="20"/>
                 <w:szCs w:val="20"/>
               </w:rPr>
-              <w:t xml:space="preserve">: O'higgins #160, Buin. </w:t>
+              <w:t xml:space="preserve">: </w:t>
+            </w:r>
+            <w:r>
+              <w:rPr>
+                <w:bCs/>
+                <w:sz w:val="20"/>
+                <w:szCs w:val="20"/>
+              </w:rPr>
+              <w:t>En algún lugar #123</w:t>
             </w:r>
           </w:p>
         </w:tc>
@@ -1566,8 +1543,17 @@
                 <w:sz w:val="20"/>
                 <w:szCs w:val="20"/>
               </w:rPr>
-              <w:t>del Director</w:t>
-            </w:r>
+              <w:t xml:space="preserve">del </w:t>
+            </w:r>
+            <w:proofErr w:type="gramStart"/>
+            <w:r>
+              <w:rPr>
+                <w:sz w:val="20"/>
+                <w:szCs w:val="20"/>
+              </w:rPr>
+              <w:t>Director</w:t>
+            </w:r>
+            <w:proofErr w:type="gramEnd"/>
             <w:r>
               <w:rPr>
                 <w:sz w:val="20"/>
@@ -1591,7 +1577,7 @@
                 <w:sz w:val="20"/>
                 <w:szCs w:val="20"/>
               </w:rPr>
-              <w:t>Karen Barra Valdivia</w:t>
+              <w:t>{director}</w:t>
             </w:r>
           </w:p>
         </w:tc>
@@ -1636,7 +1622,7 @@
                 <w:sz w:val="20"/>
                 <w:szCs w:val="20"/>
               </w:rPr>
-              <w:t>961001737</w:t>
+              <w:t>963453254</w:t>
             </w:r>
           </w:p>
         </w:tc>
@@ -1672,13 +1658,11 @@
             <w:pPr>
               <w:spacing w:after="120"/>
               <w:rPr>
-                <w:rStyle w:val="Hipervnculo"/>
-                <w:b/>
-                <w:sz w:val="20"/>
-                <w:szCs w:val="20"/>
-              </w:rPr>
-            </w:pPr>
-            <w:hyperlink r:id="rId10" w:history="1">
+                <w:sz w:val="20"/>
+                <w:szCs w:val="20"/>
+              </w:rPr>
+            </w:pPr>
+            <w:hyperlink r:id="rId9" w:history="1">
               <w:r>
                 <w:rPr>
                   <w:rStyle w:val="Hipervnculo"/>
@@ -1686,27 +1670,7 @@
                   <w:sz w:val="20"/>
                   <w:szCs w:val="20"/>
                 </w:rPr>
-                <w:t>prmpaine@fundaciondem.cl</w:t>
-              </w:r>
-            </w:hyperlink>
-          </w:p>
-          <w:p>
-            <w:pPr>
-              <w:spacing w:after="120"/>
-              <w:rPr>
-                <w:sz w:val="20"/>
-                <w:szCs w:val="20"/>
-              </w:rPr>
-            </w:pPr>
-            <w:hyperlink r:id="rId11" w:history="1">
-              <w:r>
-                <w:rPr>
-                  <w:rStyle w:val="Hipervnculo"/>
-                  <w:b/>
-                  <w:sz w:val="20"/>
-                  <w:szCs w:val="20"/>
-                </w:rPr>
-                <w:t>prmbuin2@fundaciondem.cl</w:t>
+                <w:t>psc@fundacionbam.cl</w:t>
               </w:r>
             </w:hyperlink>
             <w:r>
@@ -1763,14 +1727,24 @@
                 <w:b/>
                 <w:bCs/>
               </w:rPr>
-              <w:t>(Ps</w:t>
-            </w:r>
+              <w:t>(</w:t>
+            </w:r>
+            <w:proofErr w:type="spellStart"/>
             <w:r>
               <w:rPr>
                 <w:rFonts w:asciiTheme="minorHAnsi" w:hAnsiTheme="minorHAnsi" w:cstheme="minorHAnsi"/>
                 <w:b/>
                 <w:bCs/>
               </w:rPr>
+              <w:t>Ps</w:t>
+            </w:r>
+            <w:proofErr w:type="spellEnd"/>
+            <w:r>
+              <w:rPr>
+                <w:rFonts w:asciiTheme="minorHAnsi" w:hAnsiTheme="minorHAnsi" w:cstheme="minorHAnsi"/>
+                <w:b/>
+                <w:bCs/>
+              </w:rPr>
               <w:t>.</w:t>
             </w:r>
             <w:r>
@@ -1789,6 +1763,7 @@
               </w:rPr>
               <w:t>{</w:t>
             </w:r>
+            <w:proofErr w:type="spellStart"/>
             <w:r>
               <w:rPr>
                 <w:b/>
@@ -1796,6 +1771,7 @@
               </w:rPr>
               <w:t>n_psico</w:t>
             </w:r>
+            <w:proofErr w:type="spellEnd"/>
             <w:r>
               <w:rPr>
                 <w:b/>
@@ -1889,6 +1865,7 @@
               </w:rPr>
               <w:t>{</w:t>
             </w:r>
+            <w:proofErr w:type="spellStart"/>
             <w:r>
               <w:rPr>
                 <w:b/>
@@ -1896,6 +1873,7 @@
               </w:rPr>
               <w:t>n_ts</w:t>
             </w:r>
+            <w:proofErr w:type="spellEnd"/>
             <w:r>
               <w:rPr>
                 <w:b/>
@@ -2031,6 +2009,7 @@
               </w:rPr>
               <w:t>{</w:t>
             </w:r>
+            <w:proofErr w:type="spellStart"/>
             <w:r>
               <w:rPr>
                 <w:b/>
@@ -2039,6 +2018,7 @@
               </w:rPr>
               <w:t>Rit</w:t>
             </w:r>
+            <w:proofErr w:type="spellEnd"/>
             <w:r>
               <w:rPr>
                 <w:b/>
@@ -2085,7 +2065,7 @@
                 <w:sz w:val="20"/>
                 <w:szCs w:val="20"/>
               </w:rPr>
-              <w:t>Tribunal de Familia de Buin</w:t>
+              <w:t>{juzgado}</w:t>
             </w:r>
           </w:p>
         </w:tc>
@@ -2107,7 +2087,23 @@
                 <w:sz w:val="20"/>
                 <w:szCs w:val="20"/>
               </w:rPr>
-              <w:t>Curador Ad-Litem:</w:t>
+              <w:t>Curador Ad-</w:t>
+            </w:r>
+            <w:proofErr w:type="spellStart"/>
+            <w:r>
+              <w:rPr>
+                <w:sz w:val="20"/>
+                <w:szCs w:val="20"/>
+              </w:rPr>
+              <w:t>Litem</w:t>
+            </w:r>
+            <w:proofErr w:type="spellEnd"/>
+            <w:r>
+              <w:rPr>
+                <w:sz w:val="20"/>
+                <w:szCs w:val="20"/>
+              </w:rPr>
+              <w:t>:</w:t>
             </w:r>
           </w:p>
           <w:p>
@@ -2397,6 +2393,7 @@
               </w:rPr>
               <w:t>{</w:t>
             </w:r>
+            <w:proofErr w:type="spellStart"/>
             <w:r>
               <w:rPr>
                 <w:b/>
@@ -2405,6 +2402,7 @@
               </w:rPr>
               <w:t>el_nombre</w:t>
             </w:r>
+            <w:proofErr w:type="spellEnd"/>
             <w:r>
               <w:rPr>
                 <w:b/>
@@ -2429,6 +2427,7 @@
               </w:rPr>
               <w:t>{</w:t>
             </w:r>
+            <w:proofErr w:type="spellStart"/>
             <w:r>
               <w:rPr>
                 <w:b/>
@@ -2437,6 +2436,7 @@
               </w:rPr>
               <w:t>el_apellido_p</w:t>
             </w:r>
+            <w:proofErr w:type="spellEnd"/>
             <w:r>
               <w:rPr>
                 <w:b/>
@@ -2461,6 +2461,7 @@
               </w:rPr>
               <w:t>{</w:t>
             </w:r>
+            <w:proofErr w:type="spellStart"/>
             <w:r>
               <w:rPr>
                 <w:b/>
@@ -2469,6 +2470,7 @@
               </w:rPr>
               <w:t>el_apellido_m</w:t>
             </w:r>
+            <w:proofErr w:type="spellEnd"/>
             <w:r>
               <w:rPr>
                 <w:b/>
@@ -2579,6 +2581,7 @@
               </w:rPr>
               <w:t>{</w:t>
             </w:r>
+            <w:proofErr w:type="spellStart"/>
             <w:r>
               <w:rPr>
                 <w:b/>
@@ -2587,6 +2590,7 @@
               </w:rPr>
               <w:t>f_nac</w:t>
             </w:r>
+            <w:proofErr w:type="spellEnd"/>
             <w:r>
               <w:rPr>
                 <w:b/>
@@ -2685,6 +2689,7 @@
             <w:r>
               <w:t>{</w:t>
             </w:r>
+            <w:proofErr w:type="spellStart"/>
             <w:r>
               <w:rPr>
                 <w:sz w:val="20"/>
@@ -2692,6 +2697,7 @@
               </w:rPr>
               <w:t>nacion</w:t>
             </w:r>
+            <w:proofErr w:type="spellEnd"/>
             <w:r>
               <w:t>}</w:t>
             </w:r>
@@ -2781,6 +2787,7 @@
               </w:rPr>
               <w:t>{</w:t>
             </w:r>
+            <w:proofErr w:type="spellStart"/>
             <w:r>
               <w:rPr>
                 <w:b/>
@@ -2789,6 +2796,7 @@
               </w:rPr>
               <w:t>f_ingreso</w:t>
             </w:r>
+            <w:proofErr w:type="spellEnd"/>
             <w:r>
               <w:rPr>
                 <w:b/>
@@ -2837,6 +2845,7 @@
               </w:rPr>
               <w:t>{</w:t>
             </w:r>
+            <w:proofErr w:type="spellStart"/>
             <w:r>
               <w:rPr>
                 <w:b/>
@@ -2853,6 +2862,7 @@
               </w:rPr>
               <w:t>_d</w:t>
             </w:r>
+            <w:proofErr w:type="spellEnd"/>
             <w:r>
               <w:rPr>
                 <w:b/>
@@ -2901,6 +2911,7 @@
               </w:rPr>
               <w:t>{</w:t>
             </w:r>
+            <w:proofErr w:type="spellStart"/>
             <w:r>
               <w:rPr>
                 <w:b/>
@@ -2909,6 +2920,7 @@
               </w:rPr>
               <w:t>f_PII</w:t>
             </w:r>
+            <w:proofErr w:type="spellEnd"/>
             <w:r>
               <w:rPr>
                 <w:b/>
@@ -2957,6 +2969,7 @@
               </w:rPr>
               <w:t>{</w:t>
             </w:r>
+            <w:proofErr w:type="spellStart"/>
             <w:r>
               <w:rPr>
                 <w:b/>
@@ -2965,6 +2978,7 @@
               </w:rPr>
               <w:t>tiempo_prm</w:t>
             </w:r>
+            <w:proofErr w:type="spellEnd"/>
             <w:r>
               <w:rPr>
                 <w:b/>
@@ -3019,6 +3033,7 @@
               </w:rPr>
               <w:t>{</w:t>
             </w:r>
+            <w:proofErr w:type="spellStart"/>
             <w:r>
               <w:rPr>
                 <w:b/>
@@ -3027,6 +3042,7 @@
               </w:rPr>
               <w:t>nombre_ad</w:t>
             </w:r>
+            <w:proofErr w:type="spellEnd"/>
             <w:r>
               <w:rPr>
                 <w:b/>
@@ -3074,6 +3090,7 @@
               </w:rPr>
               <w:t>{</w:t>
             </w:r>
+            <w:proofErr w:type="spellStart"/>
             <w:r>
               <w:rPr>
                 <w:b/>
@@ -3082,6 +3099,7 @@
               </w:rPr>
               <w:t>fam</w:t>
             </w:r>
+            <w:proofErr w:type="spellEnd"/>
             <w:r>
               <w:rPr>
                 <w:b/>
@@ -3129,6 +3147,7 @@
               </w:rPr>
               <w:t>{</w:t>
             </w:r>
+            <w:proofErr w:type="spellStart"/>
             <w:r>
               <w:rPr>
                 <w:b/>
@@ -3137,6 +3156,7 @@
               </w:rPr>
               <w:t>fam_Rut</w:t>
             </w:r>
+            <w:proofErr w:type="spellEnd"/>
             <w:r>
               <w:rPr>
                 <w:b/>
@@ -3279,6 +3299,7 @@
               </w:rPr>
               <w:t>{</w:t>
             </w:r>
+            <w:proofErr w:type="spellStart"/>
             <w:r>
               <w:rPr>
                 <w:b/>
@@ -3287,6 +3308,7 @@
               </w:rPr>
               <w:t>fam_fono</w:t>
             </w:r>
+            <w:proofErr w:type="spellEnd"/>
             <w:r>
               <w:rPr>
                 <w:b/>
@@ -3639,6 +3661,7 @@
               </w:rPr>
               <w:t>{</w:t>
             </w:r>
+            <w:proofErr w:type="spellStart"/>
             <w:r>
               <w:rPr>
                 <w:b/>
@@ -3663,6 +3686,7 @@
               </w:rPr>
               <w:t>t_ed</w:t>
             </w:r>
+            <w:proofErr w:type="spellEnd"/>
             <w:r>
               <w:rPr>
                 <w:b/>
@@ -3717,6 +3741,7 @@
               </w:rPr>
               <w:t>{</w:t>
             </w:r>
+            <w:proofErr w:type="spellStart"/>
             <w:r>
               <w:rPr>
                 <w:b/>
@@ -3749,6 +3774,7 @@
               </w:rPr>
               <w:t>t_ed</w:t>
             </w:r>
+            <w:proofErr w:type="spellEnd"/>
             <w:r>
               <w:rPr>
                 <w:b/>
@@ -3797,6 +3823,7 @@
               </w:rPr>
               <w:t>{</w:t>
             </w:r>
+            <w:proofErr w:type="spellStart"/>
             <w:r>
               <w:rPr>
                 <w:b/>
@@ -3829,6 +3856,7 @@
               </w:rPr>
               <w:t>t_ed</w:t>
             </w:r>
+            <w:proofErr w:type="spellEnd"/>
             <w:r>
               <w:rPr>
                 <w:b/>
@@ -3877,6 +3905,7 @@
               </w:rPr>
               <w:t>{</w:t>
             </w:r>
+            <w:proofErr w:type="spellStart"/>
             <w:r>
               <w:rPr>
                 <w:b/>
@@ -3900,6 +3929,7 @@
               </w:rPr>
               <w:t>est_ed</w:t>
             </w:r>
+            <w:proofErr w:type="spellEnd"/>
             <w:r>
               <w:rPr>
                 <w:b/>
@@ -3933,26 +3963,26 @@
                 <w:sz w:val="20"/>
                 <w:szCs w:val="20"/>
               </w:rPr>
+              <w:t xml:space="preserve">Curso a que asiste NNA: </w:t>
+            </w:r>
+          </w:p>
+          <w:p>
+            <w:pPr>
+              <w:spacing w:after="120"/>
+              <w:rPr>
+                <w:b/>
+                <w:sz w:val="20"/>
+                <w:szCs w:val="20"/>
+                <w:highlight w:val="yellow"/>
+              </w:rPr>
+            </w:pPr>
+            <w:r>
+              <w:rPr>
+                <w:b/>
+                <w:sz w:val="20"/>
+                <w:szCs w:val="20"/>
+              </w:rPr>
               <w:lastRenderedPageBreak/>
-              <w:t xml:space="preserve">Curso a que asiste NNA: </w:t>
-            </w:r>
-          </w:p>
-          <w:p>
-            <w:pPr>
-              <w:spacing w:after="120"/>
-              <w:rPr>
-                <w:b/>
-                <w:sz w:val="20"/>
-                <w:szCs w:val="20"/>
-                <w:highlight w:val="yellow"/>
-              </w:rPr>
-            </w:pPr>
-            <w:r>
-              <w:rPr>
-                <w:b/>
-                <w:sz w:val="20"/>
-                <w:szCs w:val="20"/>
-              </w:rPr>
               <w:t>{</w:t>
             </w:r>
             <w:r>
@@ -3991,6 +4021,7 @@
                 <w:sz w:val="20"/>
                 <w:szCs w:val="20"/>
               </w:rPr>
+              <w:lastRenderedPageBreak/>
               <w:t>Último curso aprobado:</w:t>
             </w:r>
           </w:p>
@@ -4010,6 +4041,7 @@
                 <w:sz w:val="20"/>
                 <w:szCs w:val="20"/>
               </w:rPr>
+              <w:lastRenderedPageBreak/>
               <w:t>-</w:t>
             </w:r>
           </w:p>
@@ -4032,6 +4064,7 @@
                 <w:sz w:val="20"/>
                 <w:szCs w:val="20"/>
               </w:rPr>
+              <w:lastRenderedPageBreak/>
               <w:t xml:space="preserve">% de asistencia a clases a la fecha del informe: </w:t>
             </w:r>
           </w:p>
@@ -4049,6 +4082,7 @@
                 <w:sz w:val="20"/>
                 <w:szCs w:val="20"/>
               </w:rPr>
+              <w:lastRenderedPageBreak/>
               <w:t>-</w:t>
             </w:r>
           </w:p>
@@ -4070,6 +4104,7 @@
                 <w:sz w:val="20"/>
                 <w:szCs w:val="20"/>
               </w:rPr>
+              <w:lastRenderedPageBreak/>
               <w:t xml:space="preserve">Principal razón de ausentismo: </w:t>
             </w:r>
           </w:p>
@@ -4086,6 +4121,7 @@
                 <w:sz w:val="20"/>
                 <w:szCs w:val="20"/>
               </w:rPr>
+              <w:lastRenderedPageBreak/>
               <w:t>Sin antecedentes</w:t>
             </w:r>
           </w:p>
@@ -4114,6 +4150,7 @@
                 <w:sz w:val="20"/>
                 <w:szCs w:val="20"/>
               </w:rPr>
+              <w:lastRenderedPageBreak/>
               <w:t>Centro de salud inscrito:</w:t>
             </w:r>
           </w:p>
@@ -4134,6 +4171,7 @@
               </w:rPr>
               <w:t>{</w:t>
             </w:r>
+            <w:proofErr w:type="spellStart"/>
             <w:r>
               <w:rPr>
                 <w:b/>
@@ -4158,6 +4196,7 @@
               </w:rPr>
               <w:t>t_salud</w:t>
             </w:r>
+            <w:proofErr w:type="spellEnd"/>
             <w:r>
               <w:rPr>
                 <w:b/>
@@ -4241,7 +4280,15 @@
                 <w:sz w:val="20"/>
                 <w:szCs w:val="20"/>
               </w:rPr>
-              <w:t>socialsaludbuin@gmail.com</w:t>
+              <w:t>fundacionsalud</w:t>
+            </w:r>
+            <w:r>
+              <w:rPr>
+                <w:b/>
+                <w:sz w:val="20"/>
+                <w:szCs w:val="20"/>
+              </w:rPr>
+              <w:t>@gmail.com</w:t>
             </w:r>
           </w:p>
         </w:tc>
@@ -4281,7 +4328,7 @@
                 <w:sz w:val="20"/>
                 <w:szCs w:val="20"/>
               </w:rPr>
-              <w:t>229363300</w:t>
+              <w:t>223453263</w:t>
             </w:r>
           </w:p>
         </w:tc>
@@ -4820,10 +4867,10 @@
           <w:szCs w:val="20"/>
         </w:rPr>
         <w:sectPr>
-          <w:headerReference w:type="default" r:id="rId12"/>
-          <w:footerReference w:type="default" r:id="rId13"/>
-          <w:headerReference w:type="first" r:id="rId14"/>
-          <w:footerReference w:type="first" r:id="rId15"/>
+          <w:headerReference w:type="default" r:id="rId10"/>
+          <w:footerReference w:type="default" r:id="rId11"/>
+          <w:headerReference w:type="first" r:id="rId12"/>
+          <w:footerReference w:type="first" r:id="rId13"/>
           <w:pgSz w:w="12242" w:h="18722"/>
           <w:pgMar w:top="1276" w:right="1304" w:bottom="1134" w:left="1304" w:header="709" w:footer="709" w:gutter="0"/>
           <w:pgNumType w:start="1"/>
@@ -5056,6 +5103,7 @@
               </w:rPr>
               <w:t>{</w:t>
             </w:r>
+            <w:proofErr w:type="spellStart"/>
             <w:r>
               <w:rPr>
                 <w:sz w:val="20"/>
@@ -5063,6 +5111,7 @@
               </w:rPr>
               <w:t>f_ingreso</w:t>
             </w:r>
+            <w:proofErr w:type="spellEnd"/>
             <w:r>
               <w:rPr>
                 <w:sz w:val="20"/>
@@ -5260,8 +5309,18 @@
                 <w:sz w:val="20"/>
                 <w:szCs w:val="20"/>
               </w:rPr>
-              <w:t>SÍNTESIS DE PROFUNDIZACIÓN DIAGNÓSTICA O ACTUALIZACIÓN DIAGNÓSTICA</w:t>
-            </w:r>
+              <w:t xml:space="preserve">SÍNTESIS DE </w:t>
+            </w:r>
+            <w:proofErr w:type="gramStart"/>
+            <w:r>
+              <w:rPr>
+                <w:b/>
+                <w:sz w:val="20"/>
+                <w:szCs w:val="20"/>
+              </w:rPr>
+              <w:t>PROFUNDIZACIÓN DIAGNÓSTICA O ACTUALIZACIÓN DIAGNÓSTICA</w:t>
+            </w:r>
+            <w:proofErr w:type="gramEnd"/>
           </w:p>
         </w:tc>
         <w:tc>
@@ -5997,14 +6056,27 @@
               <w:rPr>
                 <w:rFonts w:cstheme="minorHAnsi"/>
               </w:rPr>
-              <w:t xml:space="preserve">Favorecer el trabajo coordinado entre profesionales de PRM Buin y </w:t>
+              <w:t xml:space="preserve">Favorecer el trabajo coordinado entre profesionales de </w:t>
             </w:r>
             <w:r>
               <w:rPr>
                 <w:rFonts w:cstheme="minorHAnsi"/>
               </w:rPr>
+              <w:t>PSC</w:t>
+            </w:r>
+            <w:r>
+              <w:rPr>
+                <w:rFonts w:cstheme="minorHAnsi"/>
+              </w:rPr>
+              <w:t xml:space="preserve"> y </w:t>
+            </w:r>
+            <w:r>
+              <w:rPr>
+                <w:rFonts w:cstheme="minorHAnsi"/>
+              </w:rPr>
               <w:t>{</w:t>
             </w:r>
+            <w:proofErr w:type="spellStart"/>
             <w:r>
               <w:rPr>
                 <w:rFonts w:cstheme="minorHAnsi"/>
@@ -6017,6 +6089,7 @@
               </w:rPr>
               <w:t>st_ed</w:t>
             </w:r>
+            <w:proofErr w:type="spellEnd"/>
             <w:r>
               <w:rPr>
                 <w:rFonts w:cstheme="minorHAnsi"/>
@@ -6047,12 +6120,14 @@
               </w:rPr>
               <w:t>{</w:t>
             </w:r>
+            <w:proofErr w:type="spellStart"/>
             <w:r>
               <w:rPr>
                 <w:rFonts w:cstheme="minorHAnsi"/>
               </w:rPr>
               <w:t>el_nombre</w:t>
             </w:r>
+            <w:proofErr w:type="spellEnd"/>
             <w:r>
               <w:rPr>
                 <w:rFonts w:cstheme="minorHAnsi"/>
@@ -6117,7 +6192,19 @@
               <w:rPr>
                 <w:rFonts w:cstheme="minorHAnsi"/>
               </w:rPr>
-              <w:t xml:space="preserve">Coordinar las atenciones entre profesionales de PRM Buin y </w:t>
+              <w:t xml:space="preserve">Coordinar las atenciones entre profesionales de </w:t>
+            </w:r>
+            <w:r>
+              <w:rPr>
+                <w:rFonts w:cstheme="minorHAnsi"/>
+              </w:rPr>
+              <w:t>PSC</w:t>
+            </w:r>
+            <w:r>
+              <w:rPr>
+                <w:rFonts w:cstheme="minorHAnsi"/>
+              </w:rPr>
+              <w:t xml:space="preserve"> y </w:t>
             </w:r>
             <w:r>
               <w:rPr>
@@ -6221,12 +6308,14 @@
               </w:rPr>
               <w:t>{</w:t>
             </w:r>
+            <w:proofErr w:type="spellStart"/>
             <w:r>
               <w:rPr>
                 <w:rFonts w:cstheme="minorHAnsi"/>
               </w:rPr>
               <w:t>fam</w:t>
             </w:r>
+            <w:proofErr w:type="spellEnd"/>
             <w:r>
               <w:rPr>
                 <w:rFonts w:cstheme="minorHAnsi"/>
@@ -6480,6 +6569,7 @@
               </w:rPr>
               <w:t>{</w:t>
             </w:r>
+            <w:proofErr w:type="spellStart"/>
             <w:r>
               <w:rPr>
                 <w:rFonts w:cstheme="minorHAnsi"/>
@@ -6488,6 +6578,7 @@
               </w:rPr>
               <w:t>el_nombre</w:t>
             </w:r>
+            <w:proofErr w:type="spellEnd"/>
             <w:r>
               <w:rPr>
                 <w:rFonts w:cstheme="minorHAnsi"/>
@@ -6666,6 +6757,7 @@
               </w:rPr>
               <w:t>{</w:t>
             </w:r>
+            <w:proofErr w:type="spellStart"/>
             <w:r>
               <w:rPr>
                 <w:rFonts w:cstheme="minorHAnsi"/>
@@ -6674,6 +6766,7 @@
               </w:rPr>
               <w:t>el_nombre</w:t>
             </w:r>
+            <w:proofErr w:type="spellEnd"/>
             <w:r>
               <w:rPr>
                 <w:rFonts w:cstheme="minorHAnsi"/>
@@ -6727,6 +6820,7 @@
               </w:rPr>
               <w:t>{</w:t>
             </w:r>
+            <w:proofErr w:type="spellStart"/>
             <w:r>
               <w:rPr>
                 <w:b/>
@@ -6735,6 +6829,7 @@
               </w:rPr>
               <w:t>nombre_ad</w:t>
             </w:r>
+            <w:proofErr w:type="spellEnd"/>
             <w:r>
               <w:rPr>
                 <w:b/>
@@ -6872,6 +6967,7 @@
               </w:rPr>
               <w:t>{</w:t>
             </w:r>
+            <w:proofErr w:type="spellStart"/>
             <w:r>
               <w:rPr>
                 <w:rFonts w:cstheme="minorHAnsi"/>
@@ -6880,6 +6976,7 @@
               </w:rPr>
               <w:t>el_nombre</w:t>
             </w:r>
+            <w:proofErr w:type="spellEnd"/>
             <w:r>
               <w:rPr>
                 <w:rFonts w:cstheme="minorHAnsi"/>
@@ -7367,6 +7464,7 @@
               </w:rPr>
               <w:t>{</w:t>
             </w:r>
+            <w:proofErr w:type="spellStart"/>
             <w:r>
               <w:rPr>
                 <w:rFonts w:asciiTheme="minorHAnsi" w:hAnsiTheme="minorHAnsi" w:cstheme="minorHAnsi"/>
@@ -7375,6 +7473,7 @@
               </w:rPr>
               <w:t>el_nombre</w:t>
             </w:r>
+            <w:proofErr w:type="spellEnd"/>
             <w:r>
               <w:rPr>
                 <w:rFonts w:asciiTheme="minorHAnsi" w:hAnsiTheme="minorHAnsi" w:cstheme="minorHAnsi"/>
@@ -7399,6 +7498,7 @@
               </w:rPr>
               <w:t>{</w:t>
             </w:r>
+            <w:proofErr w:type="spellStart"/>
             <w:r>
               <w:rPr>
                 <w:rFonts w:asciiTheme="minorHAnsi" w:hAnsiTheme="minorHAnsi" w:cstheme="minorHAnsi"/>
@@ -7407,6 +7507,7 @@
               </w:rPr>
               <w:t>el_apellido_p</w:t>
             </w:r>
+            <w:proofErr w:type="spellEnd"/>
             <w:r>
               <w:rPr>
                 <w:rFonts w:asciiTheme="minorHAnsi" w:hAnsiTheme="minorHAnsi" w:cstheme="minorHAnsi"/>
@@ -7431,6 +7532,7 @@
               </w:rPr>
               <w:t>{</w:t>
             </w:r>
+            <w:proofErr w:type="spellStart"/>
             <w:r>
               <w:rPr>
                 <w:rFonts w:asciiTheme="minorHAnsi" w:hAnsiTheme="minorHAnsi" w:cstheme="minorHAnsi"/>
@@ -7439,6 +7541,7 @@
               </w:rPr>
               <w:t>el_apellido_m</w:t>
             </w:r>
+            <w:proofErr w:type="spellEnd"/>
             <w:r>
               <w:rPr>
                 <w:rFonts w:asciiTheme="minorHAnsi" w:hAnsiTheme="minorHAnsi" w:cstheme="minorHAnsi"/>
@@ -7489,27 +7592,45 @@
                 <w:rFonts w:asciiTheme="minorHAnsi" w:hAnsiTheme="minorHAnsi" w:cstheme="minorHAnsi"/>
                 <w:color w:val="000000"/>
               </w:rPr>
-              <w:t xml:space="preserve">se mantenga bajo el cuidado personal y proteccional de su </w:t>
-            </w:r>
+              <w:t xml:space="preserve">se mantenga bajo el cuidado personal y </w:t>
+            </w:r>
+            <w:proofErr w:type="spellStart"/>
             <w:r>
               <w:rPr>
                 <w:rFonts w:asciiTheme="minorHAnsi" w:hAnsiTheme="minorHAnsi" w:cstheme="minorHAnsi"/>
                 <w:color w:val="000000"/>
               </w:rPr>
-              <w:t>{</w:t>
-            </w:r>
+              <w:t>proteccional</w:t>
+            </w:r>
+            <w:proofErr w:type="spellEnd"/>
             <w:r>
               <w:rPr>
                 <w:rFonts w:asciiTheme="minorHAnsi" w:hAnsiTheme="minorHAnsi" w:cstheme="minorHAnsi"/>
                 <w:color w:val="000000"/>
               </w:rPr>
-              <w:t>fam</w:t>
+              <w:t xml:space="preserve"> de su </w:t>
             </w:r>
             <w:r>
               <w:rPr>
                 <w:rFonts w:asciiTheme="minorHAnsi" w:hAnsiTheme="minorHAnsi" w:cstheme="minorHAnsi"/>
                 <w:color w:val="000000"/>
               </w:rPr>
+              <w:t>{</w:t>
+            </w:r>
+            <w:proofErr w:type="spellStart"/>
+            <w:r>
+              <w:rPr>
+                <w:rFonts w:asciiTheme="minorHAnsi" w:hAnsiTheme="minorHAnsi" w:cstheme="minorHAnsi"/>
+                <w:color w:val="000000"/>
+              </w:rPr>
+              <w:t>fam</w:t>
+            </w:r>
+            <w:proofErr w:type="spellEnd"/>
+            <w:r>
+              <w:rPr>
+                <w:rFonts w:asciiTheme="minorHAnsi" w:hAnsiTheme="minorHAnsi" w:cstheme="minorHAnsi"/>
+                <w:color w:val="000000"/>
+              </w:rPr>
               <w:t>}</w:t>
             </w:r>
             <w:r>
@@ -7527,6 +7648,7 @@
               </w:rPr>
               <w:t>{</w:t>
             </w:r>
+            <w:proofErr w:type="spellStart"/>
             <w:r>
               <w:rPr>
                 <w:b/>
@@ -7534,6 +7656,7 @@
               </w:rPr>
               <w:t>nombre_ad</w:t>
             </w:r>
+            <w:proofErr w:type="spellEnd"/>
             <w:r>
               <w:rPr>
                 <w:b/>
@@ -7562,6 +7685,7 @@
               </w:rPr>
               <w:t>{</w:t>
             </w:r>
+            <w:proofErr w:type="spellStart"/>
             <w:r>
               <w:rPr>
                 <w:b/>
@@ -7569,6 +7693,7 @@
               </w:rPr>
               <w:t>fam_Rut</w:t>
             </w:r>
+            <w:proofErr w:type="spellEnd"/>
             <w:r>
               <w:rPr>
                 <w:b/>
@@ -7627,6 +7752,7 @@
               </w:rPr>
               <w:t>{</w:t>
             </w:r>
+            <w:proofErr w:type="spellStart"/>
             <w:r>
               <w:rPr>
                 <w:rFonts w:asciiTheme="minorHAnsi" w:hAnsiTheme="minorHAnsi" w:cstheme="minorHAnsi"/>
@@ -7635,6 +7761,7 @@
               </w:rPr>
               <w:t>el_nombre</w:t>
             </w:r>
+            <w:proofErr w:type="spellEnd"/>
             <w:r>
               <w:rPr>
                 <w:rFonts w:asciiTheme="minorHAnsi" w:hAnsiTheme="minorHAnsi" w:cstheme="minorHAnsi"/>
@@ -7659,6 +7786,7 @@
               </w:rPr>
               <w:t>{</w:t>
             </w:r>
+            <w:proofErr w:type="spellStart"/>
             <w:r>
               <w:rPr>
                 <w:rFonts w:asciiTheme="minorHAnsi" w:hAnsiTheme="minorHAnsi" w:cstheme="minorHAnsi"/>
@@ -7667,6 +7795,7 @@
               </w:rPr>
               <w:t>el_apellido_p</w:t>
             </w:r>
+            <w:proofErr w:type="spellEnd"/>
             <w:r>
               <w:rPr>
                 <w:rFonts w:asciiTheme="minorHAnsi" w:hAnsiTheme="minorHAnsi" w:cstheme="minorHAnsi"/>
@@ -7691,6 +7820,7 @@
               </w:rPr>
               <w:t>{</w:t>
             </w:r>
+            <w:proofErr w:type="spellStart"/>
             <w:r>
               <w:rPr>
                 <w:rFonts w:asciiTheme="minorHAnsi" w:hAnsiTheme="minorHAnsi" w:cstheme="minorHAnsi"/>
@@ -7699,6 +7829,7 @@
               </w:rPr>
               <w:t>el_apellido_m</w:t>
             </w:r>
+            <w:proofErr w:type="spellEnd"/>
             <w:r>
               <w:rPr>
                 <w:rFonts w:asciiTheme="minorHAnsi" w:hAnsiTheme="minorHAnsi" w:cstheme="minorHAnsi"/>
@@ -7757,15 +7888,7 @@
                 <w:b/>
                 <w:color w:val="000000"/>
               </w:rPr>
-              <w:t>PRM</w:t>
-            </w:r>
-            <w:r>
-              <w:rPr>
-                <w:rFonts w:asciiTheme="minorHAnsi" w:hAnsiTheme="minorHAnsi" w:cstheme="minorHAnsi"/>
-                <w:b/>
-                <w:color w:val="000000"/>
-              </w:rPr>
-              <w:t xml:space="preserve"> Buin Paine I</w:t>
+              <w:t>PSC</w:t>
             </w:r>
             <w:r>
               <w:rPr>
@@ -7826,6 +7949,7 @@
               </w:rPr>
               <w:t>{</w:t>
             </w:r>
+            <w:proofErr w:type="spellStart"/>
             <w:r>
               <w:rPr>
                 <w:rFonts w:asciiTheme="minorHAnsi" w:hAnsiTheme="minorHAnsi" w:cstheme="minorHAnsi"/>
@@ -7834,6 +7958,7 @@
               </w:rPr>
               <w:t>el_nombre</w:t>
             </w:r>
+            <w:proofErr w:type="spellEnd"/>
             <w:r>
               <w:rPr>
                 <w:rFonts w:asciiTheme="minorHAnsi" w:hAnsiTheme="minorHAnsi" w:cstheme="minorHAnsi"/>
@@ -7858,6 +7983,7 @@
               </w:rPr>
               <w:t>{</w:t>
             </w:r>
+            <w:proofErr w:type="spellStart"/>
             <w:r>
               <w:rPr>
                 <w:rFonts w:asciiTheme="minorHAnsi" w:hAnsiTheme="minorHAnsi" w:cstheme="minorHAnsi"/>
@@ -7866,6 +7992,7 @@
               </w:rPr>
               <w:t>el_apellido_p</w:t>
             </w:r>
+            <w:proofErr w:type="spellEnd"/>
             <w:r>
               <w:rPr>
                 <w:rFonts w:asciiTheme="minorHAnsi" w:hAnsiTheme="minorHAnsi" w:cstheme="minorHAnsi"/>
@@ -7890,6 +8017,7 @@
               </w:rPr>
               <w:t>{</w:t>
             </w:r>
+            <w:proofErr w:type="spellStart"/>
             <w:r>
               <w:rPr>
                 <w:rFonts w:asciiTheme="minorHAnsi" w:hAnsiTheme="minorHAnsi" w:cstheme="minorHAnsi"/>
@@ -7898,6 +8026,7 @@
               </w:rPr>
               <w:t>el_apellido_m</w:t>
             </w:r>
+            <w:proofErr w:type="spellEnd"/>
             <w:r>
               <w:rPr>
                 <w:rFonts w:asciiTheme="minorHAnsi" w:hAnsiTheme="minorHAnsi" w:cstheme="minorHAnsi"/>
@@ -8825,10 +8954,7 @@
         <w:spacing w:after="120" w:line="240" w:lineRule="auto"/>
         <w:jc w:val="center"/>
         <w:rPr>
-          <w:rFonts w:cstheme="minorHAnsi"/>
-          <w:b/>
-          <w:bCs/>
-          <w:color w:val="000000"/>
+          <w:rFonts w:asciiTheme="minorHAnsi" w:hAnsiTheme="minorHAnsi" w:cstheme="minorHAnsi"/>
         </w:rPr>
       </w:pPr>
       <w:r>
@@ -8838,7 +8964,7 @@
           <w:bCs/>
           <w:color w:val="000000"/>
         </w:rPr>
-        <w:t>PRM BUIN</w:t>
+        <w:t>PSC</w:t>
       </w:r>
       <w:r>
         <w:rPr>
@@ -8847,7 +8973,7 @@
           <w:bCs/>
           <w:color w:val="000000"/>
         </w:rPr>
-        <w:t xml:space="preserve"> PAINE I</w:t>
+        <w:t xml:space="preserve"> FUNDACIÓN </w:t>
       </w:r>
       <w:r>
         <w:rPr>
@@ -8856,21 +8982,13 @@
           <w:bCs/>
           <w:color w:val="000000"/>
         </w:rPr>
-        <w:t xml:space="preserve"> FUNDACIÓN DEM</w:t>
+        <w:t>BAM</w:t>
       </w:r>
     </w:p>
-    <w:p>
-      <w:pPr>
-        <w:jc w:val="both"/>
-        <w:rPr>
-          <w:rFonts w:asciiTheme="minorHAnsi" w:hAnsiTheme="minorHAnsi" w:cstheme="minorHAnsi"/>
-        </w:rPr>
-      </w:pPr>
-    </w:p>
     <w:sectPr>
-      <w:headerReference w:type="default" r:id="rId16"/>
-      <w:footerReference w:type="default" r:id="rId17"/>
-      <w:headerReference w:type="first" r:id="rId18"/>
+      <w:headerReference w:type="default" r:id="rId14"/>
+      <w:footerReference w:type="default" r:id="rId15"/>
+      <w:headerReference w:type="first" r:id="rId16"/>
       <w:pgSz w:w="12242" w:h="18722"/>
       <w:pgMar w:top="1276" w:right="1304" w:bottom="1134" w:left="1304" w:header="709" w:footer="709" w:gutter="0"/>
       <w:cols w:space="720"/>
@@ -8881,7 +8999,7 @@
 </file>
 
 <file path=word/endnotes.xml><?xml version="1.0" encoding="utf-8"?>
-<w:endnotes xmlns:wpc="http://schemas.microsoft.com/office/word/2010/wordprocessingCanvas" xmlns:cx="http://schemas.microsoft.com/office/drawing/2014/chartex" xmlns:cx1="http://schemas.microsoft.com/office/drawing/2015/9/8/chartex" xmlns:cx2="http://schemas.microsoft.com/office/drawing/2015/10/21/chartex" xmlns:cx3="http://schemas.microsoft.com/office/drawing/2016/5/9/chartex" xmlns:cx4="http://schemas.microsoft.com/office/drawing/2016/5/10/chartex" xmlns:cx5="http://schemas.microsoft.com/office/drawing/2016/5/11/chartex" xmlns:cx6="http://schemas.microsoft.com/office/drawing/2016/5/12/chartex" xmlns:cx7="http://schemas.microsoft.com/office/drawing/2016/5/13/chartex" xmlns:cx8="http://schemas.microsoft.com/office/drawing/2016/5/14/chartex" xmlns:mc="http://schemas.openxmlformats.org/markup-compatibility/2006" xmlns:aink="http://schemas.microsoft.com/office/drawing/2016/ink" xmlns:am3d="http://schemas.microsoft.com/office/drawing/2017/model3d" xmlns:o="urn:schemas-microsoft-com:office:office" xmlns:oel="http://schemas.microsoft.com/office/2019/extlst" xmlns:r="http://schemas.openxmlformats.org/officeDocument/2006/relationships" xmlns:m="http://schemas.openxmlformats.org/officeDocument/2006/math" xmlns:v="urn:schemas-microsoft-com:vml" xmlns:wp14="http://schemas.microsoft.com/office/word/2010/wordprocessingDrawing" xmlns:wp="http://schemas.openxmlformats.org/drawingml/2006/wordprocessingDrawing" xmlns:w10="urn:schemas-microsoft-com:office:word" xmlns:w="http://schemas.openxmlformats.org/wordprocessingml/2006/main" xmlns:w14="http://schemas.microsoft.com/office/word/2010/wordml" xmlns:w15="http://schemas.microsoft.com/office/word/2012/wordml" xmlns:w16cex="http://schemas.microsoft.com/office/word/2018/wordml/cex" xmlns:w16cid="http://schemas.microsoft.com/office/word/2016/wordml/cid" xmlns:w16="http://schemas.microsoft.com/office/word/2018/wordml" xmlns:w16du="http://schemas.microsoft.com/office/word/2023/wordml/word16du" xmlns:w16sdtdh="http://schemas.microsoft.com/office/word/2020/wordml/sdtdatahash" xmlns:w16se="http://schemas.microsoft.com/office/word/2015/wordml/symex" xmlns:wpg="http://schemas.microsoft.com/office/word/2010/wordprocessingGroup" xmlns:wpi="http://schemas.microsoft.com/office/word/2010/wordprocessingInk" xmlns:wne="http://schemas.microsoft.com/office/word/2006/wordml" xmlns:wps="http://schemas.microsoft.com/office/word/2010/wordprocessingShape" mc:Ignorable="w14 w15 w16se w16cid w16 w16cex w16sdtdh w16du wp14">
+<w:endnotes xmlns:wpc="http://schemas.microsoft.com/office/word/2010/wordprocessingCanvas" xmlns:cx="http://schemas.microsoft.com/office/drawing/2014/chartex" xmlns:cx1="http://schemas.microsoft.com/office/drawing/2015/9/8/chartex" xmlns:cx2="http://schemas.microsoft.com/office/drawing/2015/10/21/chartex" xmlns:cx3="http://schemas.microsoft.com/office/drawing/2016/5/9/chartex" xmlns:cx4="http://schemas.microsoft.com/office/drawing/2016/5/10/chartex" xmlns:cx5="http://schemas.microsoft.com/office/drawing/2016/5/11/chartex" xmlns:cx6="http://schemas.microsoft.com/office/drawing/2016/5/12/chartex" xmlns:cx7="http://schemas.microsoft.com/office/drawing/2016/5/13/chartex" xmlns:cx8="http://schemas.microsoft.com/office/drawing/2016/5/14/chartex" xmlns:mc="http://schemas.openxmlformats.org/markup-compatibility/2006" xmlns:aink="http://schemas.microsoft.com/office/drawing/2016/ink" xmlns:am3d="http://schemas.microsoft.com/office/drawing/2017/model3d" xmlns:o="urn:schemas-microsoft-com:office:office" xmlns:oel="http://schemas.microsoft.com/office/2019/extlst" xmlns:r="http://schemas.openxmlformats.org/officeDocument/2006/relationships" xmlns:m="http://schemas.openxmlformats.org/officeDocument/2006/math" xmlns:v="urn:schemas-microsoft-com:vml" xmlns:wp14="http://schemas.microsoft.com/office/word/2010/wordprocessingDrawing" xmlns:wp="http://schemas.openxmlformats.org/drawingml/2006/wordprocessingDrawing" xmlns:w10="urn:schemas-microsoft-com:office:word" xmlns:w="http://schemas.openxmlformats.org/wordprocessingml/2006/main" xmlns:w14="http://schemas.microsoft.com/office/word/2010/wordml" xmlns:w15="http://schemas.microsoft.com/office/word/2012/wordml" xmlns:w16cex="http://schemas.microsoft.com/office/word/2018/wordml/cex" xmlns:w16cid="http://schemas.microsoft.com/office/word/2016/wordml/cid" xmlns:w16="http://schemas.microsoft.com/office/word/2018/wordml" xmlns:w16du="http://schemas.microsoft.com/office/word/2023/wordml/word16du" xmlns:w16sdtdh="http://schemas.microsoft.com/office/word/2020/wordml/sdtdatahash" xmlns:w16sdtfl="http://schemas.microsoft.com/office/word/2024/wordml/sdtformatlock" xmlns:w16se="http://schemas.microsoft.com/office/word/2015/wordml/symex" xmlns:wpg="http://schemas.microsoft.com/office/word/2010/wordprocessingGroup" xmlns:wpi="http://schemas.microsoft.com/office/word/2010/wordprocessingInk" xmlns:wne="http://schemas.microsoft.com/office/word/2006/wordml" xmlns:wps="http://schemas.microsoft.com/office/word/2010/wordprocessingShape" mc:Ignorable="w14 w15 w16se w16cid w16 w16cex w16sdtdh w16sdtfl w16du wp14">
   <w:endnote w:type="separator" w:id="-1">
     <w:p>
       <w:pPr>
@@ -8906,7 +9024,7 @@
 </file>
 
 <file path=word/footer1.xml><?xml version="1.0" encoding="utf-8"?>
-<w:ftr xmlns:wpc="http://schemas.microsoft.com/office/word/2010/wordprocessingCanvas" xmlns:cx="http://schemas.microsoft.com/office/drawing/2014/chartex" xmlns:cx1="http://schemas.microsoft.com/office/drawing/2015/9/8/chartex" xmlns:cx2="http://schemas.microsoft.com/office/drawing/2015/10/21/chartex" xmlns:cx3="http://schemas.microsoft.com/office/drawing/2016/5/9/chartex" xmlns:cx4="http://schemas.microsoft.com/office/drawing/2016/5/10/chartex" xmlns:cx5="http://schemas.microsoft.com/office/drawing/2016/5/11/chartex" xmlns:cx6="http://schemas.microsoft.com/office/drawing/2016/5/12/chartex" xmlns:cx7="http://schemas.microsoft.com/office/drawing/2016/5/13/chartex" xmlns:cx8="http://schemas.microsoft.com/office/drawing/2016/5/14/chartex" xmlns:mc="http://schemas.openxmlformats.org/markup-compatibility/2006" xmlns:aink="http://schemas.microsoft.com/office/drawing/2016/ink" xmlns:am3d="http://schemas.microsoft.com/office/drawing/2017/model3d" xmlns:o="urn:schemas-microsoft-com:office:office" xmlns:oel="http://schemas.microsoft.com/office/2019/extlst" xmlns:r="http://schemas.openxmlformats.org/officeDocument/2006/relationships" xmlns:m="http://schemas.openxmlformats.org/officeDocument/2006/math" xmlns:v="urn:schemas-microsoft-com:vml" xmlns:wp14="http://schemas.microsoft.com/office/word/2010/wordprocessingDrawing" xmlns:wp="http://schemas.openxmlformats.org/drawingml/2006/wordprocessingDrawing" xmlns:w10="urn:schemas-microsoft-com:office:word" xmlns:w="http://schemas.openxmlformats.org/wordprocessingml/2006/main" xmlns:w14="http://schemas.microsoft.com/office/word/2010/wordml" xmlns:w15="http://schemas.microsoft.com/office/word/2012/wordml" xmlns:w16cex="http://schemas.microsoft.com/office/word/2018/wordml/cex" xmlns:w16cid="http://schemas.microsoft.com/office/word/2016/wordml/cid" xmlns:w16="http://schemas.microsoft.com/office/word/2018/wordml" xmlns:w16du="http://schemas.microsoft.com/office/word/2023/wordml/word16du" xmlns:w16sdtdh="http://schemas.microsoft.com/office/word/2020/wordml/sdtdatahash" xmlns:w16se="http://schemas.microsoft.com/office/word/2015/wordml/symex" xmlns:wpg="http://schemas.microsoft.com/office/word/2010/wordprocessingGroup" xmlns:wpi="http://schemas.microsoft.com/office/word/2010/wordprocessingInk" xmlns:wne="http://schemas.microsoft.com/office/word/2006/wordml" xmlns:wps="http://schemas.microsoft.com/office/word/2010/wordprocessingShape" mc:Ignorable="w14 w15 w16se w16cid w16 w16cex w16sdtdh w16du wp14">
+<w:ftr xmlns:wpc="http://schemas.microsoft.com/office/word/2010/wordprocessingCanvas" xmlns:cx="http://schemas.microsoft.com/office/drawing/2014/chartex" xmlns:cx1="http://schemas.microsoft.com/office/drawing/2015/9/8/chartex" xmlns:cx2="http://schemas.microsoft.com/office/drawing/2015/10/21/chartex" xmlns:cx3="http://schemas.microsoft.com/office/drawing/2016/5/9/chartex" xmlns:cx4="http://schemas.microsoft.com/office/drawing/2016/5/10/chartex" xmlns:cx5="http://schemas.microsoft.com/office/drawing/2016/5/11/chartex" xmlns:cx6="http://schemas.microsoft.com/office/drawing/2016/5/12/chartex" xmlns:cx7="http://schemas.microsoft.com/office/drawing/2016/5/13/chartex" xmlns:cx8="http://schemas.microsoft.com/office/drawing/2016/5/14/chartex" xmlns:mc="http://schemas.openxmlformats.org/markup-compatibility/2006" xmlns:aink="http://schemas.microsoft.com/office/drawing/2016/ink" xmlns:am3d="http://schemas.microsoft.com/office/drawing/2017/model3d" xmlns:o="urn:schemas-microsoft-com:office:office" xmlns:oel="http://schemas.microsoft.com/office/2019/extlst" xmlns:r="http://schemas.openxmlformats.org/officeDocument/2006/relationships" xmlns:m="http://schemas.openxmlformats.org/officeDocument/2006/math" xmlns:v="urn:schemas-microsoft-com:vml" xmlns:wp14="http://schemas.microsoft.com/office/word/2010/wordprocessingDrawing" xmlns:wp="http://schemas.openxmlformats.org/drawingml/2006/wordprocessingDrawing" xmlns:w10="urn:schemas-microsoft-com:office:word" xmlns:w="http://schemas.openxmlformats.org/wordprocessingml/2006/main" xmlns:w14="http://schemas.microsoft.com/office/word/2010/wordml" xmlns:w15="http://schemas.microsoft.com/office/word/2012/wordml" xmlns:w16cex="http://schemas.microsoft.com/office/word/2018/wordml/cex" xmlns:w16cid="http://schemas.microsoft.com/office/word/2016/wordml/cid" xmlns:w16="http://schemas.microsoft.com/office/word/2018/wordml" xmlns:w16du="http://schemas.microsoft.com/office/word/2023/wordml/word16du" xmlns:w16sdtdh="http://schemas.microsoft.com/office/word/2020/wordml/sdtdatahash" xmlns:w16sdtfl="http://schemas.microsoft.com/office/word/2024/wordml/sdtformatlock" xmlns:w16se="http://schemas.microsoft.com/office/word/2015/wordml/symex" xmlns:wpg="http://schemas.microsoft.com/office/word/2010/wordprocessingGroup" xmlns:wpi="http://schemas.microsoft.com/office/word/2010/wordprocessingInk" xmlns:wne="http://schemas.microsoft.com/office/word/2006/wordml" xmlns:wps="http://schemas.microsoft.com/office/word/2010/wordprocessingShape" mc:Ignorable="w14 w15 w16se w16cid w16 w16cex w16sdtdh w16sdtfl w16du wp14">
   <w:p>
     <w:pPr>
       <w:pBdr>
@@ -8962,58 +9080,89 @@
     <w:pPr>
       <w:pStyle w:val="Piedepgina"/>
       <w:jc w:val="center"/>
+      <w:rPr>
+        <w:sz w:val="14"/>
+        <w:szCs w:val="14"/>
+      </w:rPr>
     </w:pPr>
+    <w:r>
+      <w:rPr>
+        <w:sz w:val="14"/>
+        <w:szCs w:val="14"/>
+      </w:rPr>
+      <w:t>Dirección Sede Matriz</w:t>
+    </w:r>
+    <w:r>
+      <w:rPr>
+        <w:sz w:val="14"/>
+        <w:szCs w:val="14"/>
+      </w:rPr>
+      <w:t>: en algún lugar 21348</w:t>
+    </w:r>
+    <w:r>
+      <w:rPr>
+        <w:sz w:val="14"/>
+        <w:szCs w:val="14"/>
+      </w:rPr>
+      <w:t xml:space="preserve"> - Teléfono: +56 9 </w:t>
+    </w:r>
+    <w:r>
+      <w:rPr>
+        <w:sz w:val="14"/>
+        <w:szCs w:val="14"/>
+      </w:rPr>
+      <w:t>93283842</w:t>
+    </w:r>
+    <w:r>
+      <w:rPr>
+        <w:sz w:val="14"/>
+        <w:szCs w:val="14"/>
+      </w:rPr>
+      <w:t xml:space="preserve">- Correo Electrónico: </w:t>
+    </w:r>
+    <w:r>
+      <w:rPr>
+        <w:sz w:val="14"/>
+        <w:szCs w:val="14"/>
+      </w:rPr>
+      <w:t>psc</w:t>
+    </w:r>
+    <w:r>
+      <w:rPr>
+        <w:sz w:val="14"/>
+        <w:szCs w:val="14"/>
+      </w:rPr>
+      <w:t>@fundacion</w:t>
+    </w:r>
+    <w:r>
+      <w:rPr>
+        <w:sz w:val="14"/>
+        <w:szCs w:val="14"/>
+      </w:rPr>
+      <w:t>bam</w:t>
+    </w:r>
+    <w:r>
+      <w:rPr>
+        <w:sz w:val="14"/>
+        <w:szCs w:val="14"/>
+      </w:rPr>
+      <w:t>.cl</w:t>
+    </w:r>
   </w:p>
   <w:p>
     <w:pPr>
       <w:pStyle w:val="Piedepgina"/>
       <w:jc w:val="center"/>
       <w:rPr>
-        <w:sz w:val="14"/>
-        <w:szCs w:val="14"/>
+        <w:color w:val="000000"/>
       </w:rPr>
     </w:pPr>
-    <w:r>
-      <w:rPr>
-        <w:sz w:val="14"/>
-        <w:szCs w:val="14"/>
-      </w:rPr>
-      <w:t>Dirección Sede Matriz: O'higgins #160, Buin - Teléfono: +56 9 6100 1737- Correo Electrónico: prmbuin2@fundaciondem.cl</w:t>
-    </w:r>
-  </w:p>
-  <w:p>
-    <w:pPr>
-      <w:pBdr>
-        <w:top w:val="nil"/>
-        <w:left w:val="nil"/>
-        <w:bottom w:val="nil"/>
-        <w:right w:val="nil"/>
-        <w:between w:val="nil"/>
-      </w:pBdr>
-      <w:tabs>
-        <w:tab w:val="center" w:pos="4419"/>
-        <w:tab w:val="right" w:pos="8838"/>
-        <w:tab w:val="left" w:pos="1980"/>
-      </w:tabs>
-      <w:spacing w:after="0" w:line="240" w:lineRule="auto"/>
-      <w:jc w:val="center"/>
-      <w:rPr>
-        <w:color w:val="000000"/>
-      </w:rPr>
-    </w:pPr>
-    <w:r>
-      <w:rPr>
-        <w:sz w:val="14"/>
-        <w:szCs w:val="14"/>
-      </w:rPr>
-      <w:t>Dirección Sede Paine: Parque Nacional La Campana #466 - Correo Electrónico: prmpaine@fundaciondem.</w:t>
-    </w:r>
   </w:p>
 </w:ftr>
 </file>
 
 <file path=word/footer2.xml><?xml version="1.0" encoding="utf-8"?>
-<w:ftr xmlns:wpc="http://schemas.microsoft.com/office/word/2010/wordprocessingCanvas" xmlns:cx="http://schemas.microsoft.com/office/drawing/2014/chartex" xmlns:cx1="http://schemas.microsoft.com/office/drawing/2015/9/8/chartex" xmlns:cx2="http://schemas.microsoft.com/office/drawing/2015/10/21/chartex" xmlns:cx3="http://schemas.microsoft.com/office/drawing/2016/5/9/chartex" xmlns:cx4="http://schemas.microsoft.com/office/drawing/2016/5/10/chartex" xmlns:cx5="http://schemas.microsoft.com/office/drawing/2016/5/11/chartex" xmlns:cx6="http://schemas.microsoft.com/office/drawing/2016/5/12/chartex" xmlns:cx7="http://schemas.microsoft.com/office/drawing/2016/5/13/chartex" xmlns:cx8="http://schemas.microsoft.com/office/drawing/2016/5/14/chartex" xmlns:mc="http://schemas.openxmlformats.org/markup-compatibility/2006" xmlns:aink="http://schemas.microsoft.com/office/drawing/2016/ink" xmlns:am3d="http://schemas.microsoft.com/office/drawing/2017/model3d" xmlns:o="urn:schemas-microsoft-com:office:office" xmlns:oel="http://schemas.microsoft.com/office/2019/extlst" xmlns:r="http://schemas.openxmlformats.org/officeDocument/2006/relationships" xmlns:m="http://schemas.openxmlformats.org/officeDocument/2006/math" xmlns:v="urn:schemas-microsoft-com:vml" xmlns:wp14="http://schemas.microsoft.com/office/word/2010/wordprocessingDrawing" xmlns:wp="http://schemas.openxmlformats.org/drawingml/2006/wordprocessingDrawing" xmlns:w10="urn:schemas-microsoft-com:office:word" xmlns:w="http://schemas.openxmlformats.org/wordprocessingml/2006/main" xmlns:w14="http://schemas.microsoft.com/office/word/2010/wordml" xmlns:w15="http://schemas.microsoft.com/office/word/2012/wordml" xmlns:w16cex="http://schemas.microsoft.com/office/word/2018/wordml/cex" xmlns:w16cid="http://schemas.microsoft.com/office/word/2016/wordml/cid" xmlns:w16="http://schemas.microsoft.com/office/word/2018/wordml" xmlns:w16du="http://schemas.microsoft.com/office/word/2023/wordml/word16du" xmlns:w16sdtdh="http://schemas.microsoft.com/office/word/2020/wordml/sdtdatahash" xmlns:w16se="http://schemas.microsoft.com/office/word/2015/wordml/symex" xmlns:wpg="http://schemas.microsoft.com/office/word/2010/wordprocessingGroup" xmlns:wpi="http://schemas.microsoft.com/office/word/2010/wordprocessingInk" xmlns:wne="http://schemas.microsoft.com/office/word/2006/wordml" xmlns:wps="http://schemas.microsoft.com/office/word/2010/wordprocessingShape" mc:Ignorable="w14 w15 w16se w16cid w16 w16cex w16sdtdh w16du wp14">
+<w:ftr xmlns:wpc="http://schemas.microsoft.com/office/word/2010/wordprocessingCanvas" xmlns:cx="http://schemas.microsoft.com/office/drawing/2014/chartex" xmlns:cx1="http://schemas.microsoft.com/office/drawing/2015/9/8/chartex" xmlns:cx2="http://schemas.microsoft.com/office/drawing/2015/10/21/chartex" xmlns:cx3="http://schemas.microsoft.com/office/drawing/2016/5/9/chartex" xmlns:cx4="http://schemas.microsoft.com/office/drawing/2016/5/10/chartex" xmlns:cx5="http://schemas.microsoft.com/office/drawing/2016/5/11/chartex" xmlns:cx6="http://schemas.microsoft.com/office/drawing/2016/5/12/chartex" xmlns:cx7="http://schemas.microsoft.com/office/drawing/2016/5/13/chartex" xmlns:cx8="http://schemas.microsoft.com/office/drawing/2016/5/14/chartex" xmlns:mc="http://schemas.openxmlformats.org/markup-compatibility/2006" xmlns:aink="http://schemas.microsoft.com/office/drawing/2016/ink" xmlns:am3d="http://schemas.microsoft.com/office/drawing/2017/model3d" xmlns:o="urn:schemas-microsoft-com:office:office" xmlns:oel="http://schemas.microsoft.com/office/2019/extlst" xmlns:r="http://schemas.openxmlformats.org/officeDocument/2006/relationships" xmlns:m="http://schemas.openxmlformats.org/officeDocument/2006/math" xmlns:v="urn:schemas-microsoft-com:vml" xmlns:wp14="http://schemas.microsoft.com/office/word/2010/wordprocessingDrawing" xmlns:wp="http://schemas.openxmlformats.org/drawingml/2006/wordprocessingDrawing" xmlns:w10="urn:schemas-microsoft-com:office:word" xmlns:w="http://schemas.openxmlformats.org/wordprocessingml/2006/main" xmlns:w14="http://schemas.microsoft.com/office/word/2010/wordml" xmlns:w15="http://schemas.microsoft.com/office/word/2012/wordml" xmlns:w16cex="http://schemas.microsoft.com/office/word/2018/wordml/cex" xmlns:w16cid="http://schemas.microsoft.com/office/word/2016/wordml/cid" xmlns:w16="http://schemas.microsoft.com/office/word/2018/wordml" xmlns:w16du="http://schemas.microsoft.com/office/word/2023/wordml/word16du" xmlns:w16sdtdh="http://schemas.microsoft.com/office/word/2020/wordml/sdtdatahash" xmlns:w16sdtfl="http://schemas.microsoft.com/office/word/2024/wordml/sdtformatlock" xmlns:w16se="http://schemas.microsoft.com/office/word/2015/wordml/symex" xmlns:wpg="http://schemas.microsoft.com/office/word/2010/wordprocessingGroup" xmlns:wpi="http://schemas.microsoft.com/office/word/2010/wordprocessingInk" xmlns:wne="http://schemas.microsoft.com/office/word/2006/wordml" xmlns:wps="http://schemas.microsoft.com/office/word/2010/wordprocessingShape" mc:Ignorable="w14 w15 w16se w16cid w16 w16cex w16sdtdh w16sdtfl w16du wp14">
   <w:p>
     <w:pPr>
       <w:pStyle w:val="Piedepgina"/>
@@ -9034,26 +9183,70 @@
         <w:sz w:val="14"/>
         <w:szCs w:val="14"/>
       </w:rPr>
-      <w:t>Dirección Sede Matriz: O'higgins #160, Buin - Teléfono: +56 9 6100 1737- Correo Electrónico: prmbuin2@fundaciondem.cl</w:t>
+      <w:t>Dirección Sede Matriz</w:t>
     </w:r>
-  </w:p>
-  <w:p>
-    <w:pPr>
-      <w:jc w:val="center"/>
-    </w:pPr>
     <w:r>
       <w:rPr>
         <w:sz w:val="14"/>
         <w:szCs w:val="14"/>
       </w:rPr>
-      <w:t>Dirección Sede Paine: Parque Nacional La Campana #466 - Correo Electrónico: prmpaine@fundaciondem.</w:t>
+      <w:t>: en algún lugar 21348</w:t>
+    </w:r>
+    <w:r>
+      <w:rPr>
+        <w:sz w:val="14"/>
+        <w:szCs w:val="14"/>
+      </w:rPr>
+      <w:t xml:space="preserve"> - Teléfono: +56 9 </w:t>
+    </w:r>
+    <w:r>
+      <w:rPr>
+        <w:sz w:val="14"/>
+        <w:szCs w:val="14"/>
+      </w:rPr>
+      <w:t>93283842</w:t>
+    </w:r>
+    <w:r>
+      <w:rPr>
+        <w:sz w:val="14"/>
+        <w:szCs w:val="14"/>
+      </w:rPr>
+      <w:t xml:space="preserve">- Correo Electrónico: </w:t>
+    </w:r>
+    <w:r>
+      <w:rPr>
+        <w:sz w:val="14"/>
+        <w:szCs w:val="14"/>
+      </w:rPr>
+      <w:t>psc</w:t>
+    </w:r>
+    <w:r>
+      <w:rPr>
+        <w:sz w:val="14"/>
+        <w:szCs w:val="14"/>
+      </w:rPr>
+      <w:t>@fundacion</w:t>
+    </w:r>
+    <w:r>
+      <w:rPr>
+        <w:sz w:val="14"/>
+        <w:szCs w:val="14"/>
+      </w:rPr>
+      <w:t>bam</w:t>
+    </w:r>
+    <w:r>
+      <w:rPr>
+        <w:sz w:val="14"/>
+        <w:szCs w:val="14"/>
+      </w:rPr>
+      <w:t>.cl</w:t>
     </w:r>
   </w:p>
 </w:ftr>
 </file>
 
 <file path=word/footer3.xml><?xml version="1.0" encoding="utf-8"?>
-<w:ftr xmlns:wpc="http://schemas.microsoft.com/office/word/2010/wordprocessingCanvas" xmlns:cx="http://schemas.microsoft.com/office/drawing/2014/chartex" xmlns:cx1="http://schemas.microsoft.com/office/drawing/2015/9/8/chartex" xmlns:cx2="http://schemas.microsoft.com/office/drawing/2015/10/21/chartex" xmlns:cx3="http://schemas.microsoft.com/office/drawing/2016/5/9/chartex" xmlns:cx4="http://schemas.microsoft.com/office/drawing/2016/5/10/chartex" xmlns:cx5="http://schemas.microsoft.com/office/drawing/2016/5/11/chartex" xmlns:cx6="http://schemas.microsoft.com/office/drawing/2016/5/12/chartex" xmlns:cx7="http://schemas.microsoft.com/office/drawing/2016/5/13/chartex" xmlns:cx8="http://schemas.microsoft.com/office/drawing/2016/5/14/chartex" xmlns:mc="http://schemas.openxmlformats.org/markup-compatibility/2006" xmlns:aink="http://schemas.microsoft.com/office/drawing/2016/ink" xmlns:am3d="http://schemas.microsoft.com/office/drawing/2017/model3d" xmlns:o="urn:schemas-microsoft-com:office:office" xmlns:oel="http://schemas.microsoft.com/office/2019/extlst" xmlns:r="http://schemas.openxmlformats.org/officeDocument/2006/relationships" xmlns:m="http://schemas.openxmlformats.org/officeDocument/2006/math" xmlns:v="urn:schemas-microsoft-com:vml" xmlns:wp14="http://schemas.microsoft.com/office/word/2010/wordprocessingDrawing" xmlns:wp="http://schemas.openxmlformats.org/drawingml/2006/wordprocessingDrawing" xmlns:w10="urn:schemas-microsoft-com:office:word" xmlns:w="http://schemas.openxmlformats.org/wordprocessingml/2006/main" xmlns:w14="http://schemas.microsoft.com/office/word/2010/wordml" xmlns:w15="http://schemas.microsoft.com/office/word/2012/wordml" xmlns:w16cex="http://schemas.microsoft.com/office/word/2018/wordml/cex" xmlns:w16cid="http://schemas.microsoft.com/office/word/2016/wordml/cid" xmlns:w16="http://schemas.microsoft.com/office/word/2018/wordml" xmlns:w16du="http://schemas.microsoft.com/office/word/2023/wordml/word16du" xmlns:w16sdtdh="http://schemas.microsoft.com/office/word/2020/wordml/sdtdatahash" xmlns:w16se="http://schemas.microsoft.com/office/word/2015/wordml/symex" xmlns:wpg="http://schemas.microsoft.com/office/word/2010/wordprocessingGroup" xmlns:wpi="http://schemas.microsoft.com/office/word/2010/wordprocessingInk" xmlns:wne="http://schemas.microsoft.com/office/word/2006/wordml" xmlns:wps="http://schemas.microsoft.com/office/word/2010/wordprocessingShape" mc:Ignorable="w14 w15 w16se w16cid w16 w16cex w16sdtdh w16du wp14">
+<w:ftr xmlns:wpc="http://schemas.microsoft.com/office/word/2010/wordprocessingCanvas" xmlns:cx="http://schemas.microsoft.com/office/drawing/2014/chartex" xmlns:cx1="http://schemas.microsoft.com/office/drawing/2015/9/8/chartex" xmlns:cx2="http://schemas.microsoft.com/office/drawing/2015/10/21/chartex" xmlns:cx3="http://schemas.microsoft.com/office/drawing/2016/5/9/chartex" xmlns:cx4="http://schemas.microsoft.com/office/drawing/2016/5/10/chartex" xmlns:cx5="http://schemas.microsoft.com/office/drawing/2016/5/11/chartex" xmlns:cx6="http://schemas.microsoft.com/office/drawing/2016/5/12/chartex" xmlns:cx7="http://schemas.microsoft.com/office/drawing/2016/5/13/chartex" xmlns:cx8="http://schemas.microsoft.com/office/drawing/2016/5/14/chartex" xmlns:mc="http://schemas.openxmlformats.org/markup-compatibility/2006" xmlns:aink="http://schemas.microsoft.com/office/drawing/2016/ink" xmlns:am3d="http://schemas.microsoft.com/office/drawing/2017/model3d" xmlns:o="urn:schemas-microsoft-com:office:office" xmlns:oel="http://schemas.microsoft.com/office/2019/extlst" xmlns:r="http://schemas.openxmlformats.org/officeDocument/2006/relationships" xmlns:m="http://schemas.openxmlformats.org/officeDocument/2006/math" xmlns:v="urn:schemas-microsoft-com:vml" xmlns:wp14="http://schemas.microsoft.com/office/word/2010/wordprocessingDrawing" xmlns:wp="http://schemas.openxmlformats.org/drawingml/2006/wordprocessingDrawing" xmlns:w10="urn:schemas-microsoft-com:office:word" xmlns:w="http://schemas.openxmlformats.org/wordprocessingml/2006/main" xmlns:w14="http://schemas.microsoft.com/office/word/2010/wordml" xmlns:w15="http://schemas.microsoft.com/office/word/2012/wordml" xmlns:w16cex="http://schemas.microsoft.com/office/word/2018/wordml/cex" xmlns:w16cid="http://schemas.microsoft.com/office/word/2016/wordml/cid" xmlns:w16="http://schemas.microsoft.com/office/word/2018/wordml" xmlns:w16du="http://schemas.microsoft.com/office/word/2023/wordml/word16du" xmlns:w16sdtdh="http://schemas.microsoft.com/office/word/2020/wordml/sdtdatahash" xmlns:w16sdtfl="http://schemas.microsoft.com/office/word/2024/wordml/sdtformatlock" xmlns:w16se="http://schemas.microsoft.com/office/word/2015/wordml/symex" xmlns:wpg="http://schemas.microsoft.com/office/word/2010/wordprocessingGroup" xmlns:wpi="http://schemas.microsoft.com/office/word/2010/wordprocessingInk" xmlns:wne="http://schemas.microsoft.com/office/word/2006/wordml" xmlns:wps="http://schemas.microsoft.com/office/word/2010/wordprocessingShape" mc:Ignorable="w14 w15 w16se w16cid w16 w16cex w16sdtdh w16sdtfl w16du wp14">
   <w:p>
     <w:pPr>
       <w:widowControl w:val="0"/>
@@ -9224,7 +9417,7 @@
 </file>
 
 <file path=word/footnotes.xml><?xml version="1.0" encoding="utf-8"?>
-<w:footnotes xmlns:wpc="http://schemas.microsoft.com/office/word/2010/wordprocessingCanvas" xmlns:cx="http://schemas.microsoft.com/office/drawing/2014/chartex" xmlns:cx1="http://schemas.microsoft.com/office/drawing/2015/9/8/chartex" xmlns:cx2="http://schemas.microsoft.com/office/drawing/2015/10/21/chartex" xmlns:cx3="http://schemas.microsoft.com/office/drawing/2016/5/9/chartex" xmlns:cx4="http://schemas.microsoft.com/office/drawing/2016/5/10/chartex" xmlns:cx5="http://schemas.microsoft.com/office/drawing/2016/5/11/chartex" xmlns:cx6="http://schemas.microsoft.com/office/drawing/2016/5/12/chartex" xmlns:cx7="http://schemas.microsoft.com/office/drawing/2016/5/13/chartex" xmlns:cx8="http://schemas.microsoft.com/office/drawing/2016/5/14/chartex" xmlns:mc="http://schemas.openxmlformats.org/markup-compatibility/2006" xmlns:aink="http://schemas.microsoft.com/office/drawing/2016/ink" xmlns:am3d="http://schemas.microsoft.com/office/drawing/2017/model3d" xmlns:o="urn:schemas-microsoft-com:office:office" xmlns:oel="http://schemas.microsoft.com/office/2019/extlst" xmlns:r="http://schemas.openxmlformats.org/officeDocument/2006/relationships" xmlns:m="http://schemas.openxmlformats.org/officeDocument/2006/math" xmlns:v="urn:schemas-microsoft-com:vml" xmlns:wp14="http://schemas.microsoft.com/office/word/2010/wordprocessingDrawing" xmlns:wp="http://schemas.openxmlformats.org/drawingml/2006/wordprocessingDrawing" xmlns:w10="urn:schemas-microsoft-com:office:word" xmlns:w="http://schemas.openxmlformats.org/wordprocessingml/2006/main" xmlns:w14="http://schemas.microsoft.com/office/word/2010/wordml" xmlns:w15="http://schemas.microsoft.com/office/word/2012/wordml" xmlns:w16cex="http://schemas.microsoft.com/office/word/2018/wordml/cex" xmlns:w16cid="http://schemas.microsoft.com/office/word/2016/wordml/cid" xmlns:w16="http://schemas.microsoft.com/office/word/2018/wordml" xmlns:w16du="http://schemas.microsoft.com/office/word/2023/wordml/word16du" xmlns:w16sdtdh="http://schemas.microsoft.com/office/word/2020/wordml/sdtdatahash" xmlns:w16se="http://schemas.microsoft.com/office/word/2015/wordml/symex" xmlns:wpg="http://schemas.microsoft.com/office/word/2010/wordprocessingGroup" xmlns:wpi="http://schemas.microsoft.com/office/word/2010/wordprocessingInk" xmlns:wne="http://schemas.microsoft.com/office/word/2006/wordml" xmlns:wps="http://schemas.microsoft.com/office/word/2010/wordprocessingShape" mc:Ignorable="w14 w15 w16se w16cid w16 w16cex w16sdtdh w16du wp14">
+<w:footnotes xmlns:wpc="http://schemas.microsoft.com/office/word/2010/wordprocessingCanvas" xmlns:cx="http://schemas.microsoft.com/office/drawing/2014/chartex" xmlns:cx1="http://schemas.microsoft.com/office/drawing/2015/9/8/chartex" xmlns:cx2="http://schemas.microsoft.com/office/drawing/2015/10/21/chartex" xmlns:cx3="http://schemas.microsoft.com/office/drawing/2016/5/9/chartex" xmlns:cx4="http://schemas.microsoft.com/office/drawing/2016/5/10/chartex" xmlns:cx5="http://schemas.microsoft.com/office/drawing/2016/5/11/chartex" xmlns:cx6="http://schemas.microsoft.com/office/drawing/2016/5/12/chartex" xmlns:cx7="http://schemas.microsoft.com/office/drawing/2016/5/13/chartex" xmlns:cx8="http://schemas.microsoft.com/office/drawing/2016/5/14/chartex" xmlns:mc="http://schemas.openxmlformats.org/markup-compatibility/2006" xmlns:aink="http://schemas.microsoft.com/office/drawing/2016/ink" xmlns:am3d="http://schemas.microsoft.com/office/drawing/2017/model3d" xmlns:o="urn:schemas-microsoft-com:office:office" xmlns:oel="http://schemas.microsoft.com/office/2019/extlst" xmlns:r="http://schemas.openxmlformats.org/officeDocument/2006/relationships" xmlns:m="http://schemas.openxmlformats.org/officeDocument/2006/math" xmlns:v="urn:schemas-microsoft-com:vml" xmlns:wp14="http://schemas.microsoft.com/office/word/2010/wordprocessingDrawing" xmlns:wp="http://schemas.openxmlformats.org/drawingml/2006/wordprocessingDrawing" xmlns:w10="urn:schemas-microsoft-com:office:word" xmlns:w="http://schemas.openxmlformats.org/wordprocessingml/2006/main" xmlns:w14="http://schemas.microsoft.com/office/word/2010/wordml" xmlns:w15="http://schemas.microsoft.com/office/word/2012/wordml" xmlns:w16cex="http://schemas.microsoft.com/office/word/2018/wordml/cex" xmlns:w16cid="http://schemas.microsoft.com/office/word/2016/wordml/cid" xmlns:w16="http://schemas.microsoft.com/office/word/2018/wordml" xmlns:w16du="http://schemas.microsoft.com/office/word/2023/wordml/word16du" xmlns:w16sdtdh="http://schemas.microsoft.com/office/word/2020/wordml/sdtdatahash" xmlns:w16sdtfl="http://schemas.microsoft.com/office/word/2024/wordml/sdtformatlock" xmlns:w16se="http://schemas.microsoft.com/office/word/2015/wordml/symex" xmlns:wpg="http://schemas.microsoft.com/office/word/2010/wordprocessingGroup" xmlns:wpi="http://schemas.microsoft.com/office/word/2010/wordprocessingInk" xmlns:wne="http://schemas.microsoft.com/office/word/2006/wordml" xmlns:wps="http://schemas.microsoft.com/office/word/2010/wordprocessingShape" mc:Ignorable="w14 w15 w16se w16cid w16 w16cex w16sdtdh w16sdtfl w16du wp14">
   <w:footnote w:type="separator" w:id="-1">
     <w:p>
       <w:pPr>
@@ -9249,7 +9442,7 @@
 </file>
 
 <file path=word/header1.xml><?xml version="1.0" encoding="utf-8"?>
-<w:hdr xmlns:wpc="http://schemas.microsoft.com/office/word/2010/wordprocessingCanvas" xmlns:cx="http://schemas.microsoft.com/office/drawing/2014/chartex" xmlns:cx1="http://schemas.microsoft.com/office/drawing/2015/9/8/chartex" xmlns:cx2="http://schemas.microsoft.com/office/drawing/2015/10/21/chartex" xmlns:cx3="http://schemas.microsoft.com/office/drawing/2016/5/9/chartex" xmlns:cx4="http://schemas.microsoft.com/office/drawing/2016/5/10/chartex" xmlns:cx5="http://schemas.microsoft.com/office/drawing/2016/5/11/chartex" xmlns:cx6="http://schemas.microsoft.com/office/drawing/2016/5/12/chartex" xmlns:cx7="http://schemas.microsoft.com/office/drawing/2016/5/13/chartex" xmlns:cx8="http://schemas.microsoft.com/office/drawing/2016/5/14/chartex" xmlns:mc="http://schemas.openxmlformats.org/markup-compatibility/2006" xmlns:aink="http://schemas.microsoft.com/office/drawing/2016/ink" xmlns:am3d="http://schemas.microsoft.com/office/drawing/2017/model3d" xmlns:o="urn:schemas-microsoft-com:office:office" xmlns:oel="http://schemas.microsoft.com/office/2019/extlst" xmlns:r="http://schemas.openxmlformats.org/officeDocument/2006/relationships" xmlns:m="http://schemas.openxmlformats.org/officeDocument/2006/math" xmlns:v="urn:schemas-microsoft-com:vml" xmlns:wp14="http://schemas.microsoft.com/office/word/2010/wordprocessingDrawing" xmlns:wp="http://schemas.openxmlformats.org/drawingml/2006/wordprocessingDrawing" xmlns:w10="urn:schemas-microsoft-com:office:word" xmlns:w="http://schemas.openxmlformats.org/wordprocessingml/2006/main" xmlns:w14="http://schemas.microsoft.com/office/word/2010/wordml" xmlns:w15="http://schemas.microsoft.com/office/word/2012/wordml" xmlns:w16cex="http://schemas.microsoft.com/office/word/2018/wordml/cex" xmlns:w16cid="http://schemas.microsoft.com/office/word/2016/wordml/cid" xmlns:w16="http://schemas.microsoft.com/office/word/2018/wordml" xmlns:w16du="http://schemas.microsoft.com/office/word/2023/wordml/word16du" xmlns:w16sdtdh="http://schemas.microsoft.com/office/word/2020/wordml/sdtdatahash" xmlns:w16se="http://schemas.microsoft.com/office/word/2015/wordml/symex" xmlns:wpg="http://schemas.microsoft.com/office/word/2010/wordprocessingGroup" xmlns:wpi="http://schemas.microsoft.com/office/word/2010/wordprocessingInk" xmlns:wne="http://schemas.microsoft.com/office/word/2006/wordml" xmlns:wps="http://schemas.microsoft.com/office/word/2010/wordprocessingShape" mc:Ignorable="w14 w15 w16se w16cid w16 w16cex w16sdtdh w16du wp14">
+<w:hdr xmlns:wpc="http://schemas.microsoft.com/office/word/2010/wordprocessingCanvas" xmlns:cx="http://schemas.microsoft.com/office/drawing/2014/chartex" xmlns:cx1="http://schemas.microsoft.com/office/drawing/2015/9/8/chartex" xmlns:cx2="http://schemas.microsoft.com/office/drawing/2015/10/21/chartex" xmlns:cx3="http://schemas.microsoft.com/office/drawing/2016/5/9/chartex" xmlns:cx4="http://schemas.microsoft.com/office/drawing/2016/5/10/chartex" xmlns:cx5="http://schemas.microsoft.com/office/drawing/2016/5/11/chartex" xmlns:cx6="http://schemas.microsoft.com/office/drawing/2016/5/12/chartex" xmlns:cx7="http://schemas.microsoft.com/office/drawing/2016/5/13/chartex" xmlns:cx8="http://schemas.microsoft.com/office/drawing/2016/5/14/chartex" xmlns:mc="http://schemas.openxmlformats.org/markup-compatibility/2006" xmlns:aink="http://schemas.microsoft.com/office/drawing/2016/ink" xmlns:am3d="http://schemas.microsoft.com/office/drawing/2017/model3d" xmlns:o="urn:schemas-microsoft-com:office:office" xmlns:oel="http://schemas.microsoft.com/office/2019/extlst" xmlns:r="http://schemas.openxmlformats.org/officeDocument/2006/relationships" xmlns:m="http://schemas.openxmlformats.org/officeDocument/2006/math" xmlns:v="urn:schemas-microsoft-com:vml" xmlns:wp14="http://schemas.microsoft.com/office/word/2010/wordprocessingDrawing" xmlns:wp="http://schemas.openxmlformats.org/drawingml/2006/wordprocessingDrawing" xmlns:w10="urn:schemas-microsoft-com:office:word" xmlns:w="http://schemas.openxmlformats.org/wordprocessingml/2006/main" xmlns:w14="http://schemas.microsoft.com/office/word/2010/wordml" xmlns:w15="http://schemas.microsoft.com/office/word/2012/wordml" xmlns:w16cex="http://schemas.microsoft.com/office/word/2018/wordml/cex" xmlns:w16cid="http://schemas.microsoft.com/office/word/2016/wordml/cid" xmlns:w16="http://schemas.microsoft.com/office/word/2018/wordml" xmlns:w16du="http://schemas.microsoft.com/office/word/2023/wordml/word16du" xmlns:w16sdtdh="http://schemas.microsoft.com/office/word/2020/wordml/sdtdatahash" xmlns:w16sdtfl="http://schemas.microsoft.com/office/word/2024/wordml/sdtformatlock" xmlns:w16se="http://schemas.microsoft.com/office/word/2015/wordml/symex" xmlns:wpg="http://schemas.microsoft.com/office/word/2010/wordprocessingGroup" xmlns:wpi="http://schemas.microsoft.com/office/word/2010/wordprocessingInk" xmlns:wne="http://schemas.microsoft.com/office/word/2006/wordml" xmlns:wps="http://schemas.microsoft.com/office/word/2010/wordprocessingShape" mc:Ignorable="w14 w15 w16se w16cid w16 w16cex w16sdtdh w16sdtfl w16du wp14">
   <w:p>
     <w:pPr>
       <w:spacing w:after="0"/>
@@ -9260,29 +9453,22 @@
     </w:pPr>
     <w:r>
       <w:rPr>
+        <w:rFonts w:asciiTheme="minorHAnsi" w:hAnsiTheme="minorHAnsi" w:cstheme="minorHAnsi"/>
         <w:noProof/>
       </w:rPr>
       <w:drawing>
-        <wp:anchor distT="0" distB="0" distL="114300" distR="114300" simplePos="0" relativeHeight="251666432" behindDoc="1" locked="0" layoutInCell="1" allowOverlap="1" wp14:anchorId="43B2F5D8" wp14:editId="5801359A">
+        <wp:anchor distT="0" distB="0" distL="114300" distR="114300" simplePos="0" relativeHeight="251671552" behindDoc="1" locked="0" layoutInCell="1" allowOverlap="1" wp14:anchorId="62807719" wp14:editId="45C028DE">
           <wp:simplePos x="0" y="0"/>
-          <wp:positionH relativeFrom="column">
-            <wp:posOffset>4934585</wp:posOffset>
+          <wp:positionH relativeFrom="margin">
+            <wp:align>left</wp:align>
           </wp:positionH>
           <wp:positionV relativeFrom="paragraph">
             <wp:posOffset>6985</wp:posOffset>
           </wp:positionV>
-          <wp:extent cx="1636395" cy="605155"/>
-          <wp:effectExtent l="0" t="0" r="1905" b="4445"/>
-          <wp:wrapTight wrapText="bothSides">
-            <wp:wrapPolygon edited="0">
-              <wp:start x="0" y="0"/>
-              <wp:lineTo x="0" y="21079"/>
-              <wp:lineTo x="21374" y="21079"/>
-              <wp:lineTo x="21374" y="0"/>
-              <wp:lineTo x="0" y="0"/>
-            </wp:wrapPolygon>
-          </wp:wrapTight>
-          <wp:docPr id="875094502" name="Imagen 875094502" descr="Texto&#10;&#10;Descripción generada automáticamente"/>
+          <wp:extent cx="847725" cy="847725"/>
+          <wp:effectExtent l="0" t="0" r="9525" b="9525"/>
+          <wp:wrapNone/>
+          <wp:docPr id="153324875" name="Imagen 5" descr="Forma, Círculo&#10;&#10;Descripción generada automáticamente"/>
           <wp:cNvGraphicFramePr>
             <a:graphicFrameLocks xmlns:a="http://schemas.openxmlformats.org/drawingml/2006/main" noChangeAspect="1"/>
           </wp:cNvGraphicFramePr>
@@ -9290,10 +9476,8 @@
             <a:graphicData uri="http://schemas.openxmlformats.org/drawingml/2006/picture">
               <pic:pic xmlns:pic="http://schemas.openxmlformats.org/drawingml/2006/picture">
                 <pic:nvPicPr>
-                  <pic:cNvPr id="1" name="Imagen 1" descr="Texto&#10;&#10;Descripción generada automáticamente"/>
-                  <pic:cNvPicPr>
-                    <a:picLocks noChangeAspect="1"/>
-                  </pic:cNvPicPr>
+                  <pic:cNvPr id="153324875" name="Imagen 5" descr="Forma, Círculo&#10;&#10;Descripción generada automáticamente"/>
+                  <pic:cNvPicPr/>
                 </pic:nvPicPr>
                 <pic:blipFill>
                   <a:blip r:embed="rId1">
@@ -9310,7 +9494,7 @@
                 <pic:spPr>
                   <a:xfrm>
                     <a:off x="0" y="0"/>
-                    <a:ext cx="1636395" cy="605155"/>
+                    <a:ext cx="847725" cy="847725"/>
                   </a:xfrm>
                   <a:prstGeom prst="rect">
                     <a:avLst/>
@@ -9319,6 +9503,12 @@
               </pic:pic>
             </a:graphicData>
           </a:graphic>
+          <wp14:sizeRelH relativeFrom="margin">
+            <wp14:pctWidth>0</wp14:pctWidth>
+          </wp14:sizeRelH>
+          <wp14:sizeRelV relativeFrom="margin">
+            <wp14:pctHeight>0</wp14:pctHeight>
+          </wp14:sizeRelV>
         </wp:anchor>
       </w:drawing>
     </w:r>
@@ -9328,18 +9518,18 @@
         <w:noProof/>
       </w:rPr>
       <w:drawing>
-        <wp:anchor distT="0" distB="0" distL="114300" distR="114300" simplePos="0" relativeHeight="251663360" behindDoc="0" locked="0" layoutInCell="1" allowOverlap="1" wp14:anchorId="0D791DF3" wp14:editId="44C0C259">
+        <wp:anchor distT="0" distB="0" distL="114300" distR="114300" simplePos="0" relativeHeight="251670528" behindDoc="1" locked="0" layoutInCell="1" allowOverlap="1" wp14:anchorId="1DE8524E" wp14:editId="6585FC08">
           <wp:simplePos x="0" y="0"/>
-          <wp:positionH relativeFrom="column">
-            <wp:posOffset>78740</wp:posOffset>
+          <wp:positionH relativeFrom="margin">
+            <wp:align>right</wp:align>
           </wp:positionH>
           <wp:positionV relativeFrom="paragraph">
-            <wp:posOffset>6350</wp:posOffset>
+            <wp:posOffset>6985</wp:posOffset>
           </wp:positionV>
-          <wp:extent cx="768350" cy="628650"/>
-          <wp:effectExtent l="0" t="0" r="0" b="0"/>
-          <wp:wrapSquare wrapText="bothSides"/>
-          <wp:docPr id="482128723" name="Imagen 482128723" descr="Imagen que contiene Texto&#10;&#10;Descripción generada automáticamente"/>
+          <wp:extent cx="790575" cy="790575"/>
+          <wp:effectExtent l="0" t="0" r="9525" b="9525"/>
+          <wp:wrapNone/>
+          <wp:docPr id="586488096" name="Imagen 7" descr="Imagen que contiene plato, tazón&#10;&#10;Descripción generada automáticamente"/>
           <wp:cNvGraphicFramePr>
             <a:graphicFrameLocks xmlns:a="http://schemas.openxmlformats.org/drawingml/2006/main" noChangeAspect="1"/>
           </wp:cNvGraphicFramePr>
@@ -9347,10 +9537,8 @@
             <a:graphicData uri="http://schemas.openxmlformats.org/drawingml/2006/picture">
               <pic:pic xmlns:pic="http://schemas.openxmlformats.org/drawingml/2006/picture">
                 <pic:nvPicPr>
-                  <pic:cNvPr id="2" name="Imagen 2" descr="Imagen que contiene Texto&#10;&#10;Descripción generada automáticamente"/>
-                  <pic:cNvPicPr>
-                    <a:picLocks noChangeAspect="1" noChangeArrowheads="1"/>
-                  </pic:cNvPicPr>
+                  <pic:cNvPr id="586488096" name="Imagen 7" descr="Imagen que contiene plato, tazón&#10;&#10;Descripción generada automáticamente"/>
+                  <pic:cNvPicPr/>
                 </pic:nvPicPr>
                 <pic:blipFill>
                   <a:blip r:embed="rId2">
@@ -9360,24 +9548,28 @@
                       </a:ext>
                     </a:extLst>
                   </a:blip>
-                  <a:srcRect/>
                   <a:stretch>
                     <a:fillRect/>
                   </a:stretch>
                 </pic:blipFill>
-                <pic:spPr bwMode="auto">
+                <pic:spPr>
                   <a:xfrm>
                     <a:off x="0" y="0"/>
-                    <a:ext cx="768350" cy="628650"/>
+                    <a:ext cx="790575" cy="790575"/>
                   </a:xfrm>
                   <a:prstGeom prst="rect">
                     <a:avLst/>
                   </a:prstGeom>
-                  <a:noFill/>
                 </pic:spPr>
               </pic:pic>
             </a:graphicData>
           </a:graphic>
+          <wp14:sizeRelH relativeFrom="margin">
+            <wp14:pctWidth>0</wp14:pctWidth>
+          </wp14:sizeRelH>
+          <wp14:sizeRelV relativeFrom="margin">
+            <wp14:pctHeight>0</wp14:pctHeight>
+          </wp14:sizeRelV>
         </wp:anchor>
       </w:drawing>
     </w:r>
@@ -9385,7 +9577,7 @@
       <w:rPr>
         <w:rFonts w:asciiTheme="minorHAnsi" w:hAnsiTheme="minorHAnsi" w:cstheme="minorHAnsi"/>
       </w:rPr>
-      <w:t xml:space="preserve">                                            </w:t>
+      <w:t xml:space="preserve">                                           </w:t>
     </w:r>
     <w:r>
       <w:rPr>
@@ -9409,14 +9601,14 @@
         <w:rFonts w:asciiTheme="minorHAnsi" w:hAnsiTheme="minorHAnsi" w:cstheme="minorHAnsi"/>
         <w:b/>
       </w:rPr>
-      <w:t>FUNDACION DE</w:t>
+      <w:t>FUNDACI</w:t>
     </w:r>
     <w:r>
       <w:rPr>
         <w:rFonts w:asciiTheme="minorHAnsi" w:hAnsiTheme="minorHAnsi" w:cstheme="minorHAnsi"/>
         <w:b/>
       </w:rPr>
-      <w:t>M</w:t>
+      <w:t>ÓN BAM</w:t>
     </w:r>
   </w:p>
   <w:p>
@@ -9431,19 +9623,13 @@
       <w:rPr>
         <w:rFonts w:asciiTheme="minorHAnsi" w:hAnsiTheme="minorHAnsi" w:cstheme="minorHAnsi"/>
       </w:rPr>
-      <w:t>Fundación Nacional para la Defensa Ecológica del Menor de</w:t>
+      <w:t xml:space="preserve">Fundación </w:t>
     </w:r>
     <w:r>
       <w:rPr>
         <w:rFonts w:asciiTheme="minorHAnsi" w:hAnsiTheme="minorHAnsi" w:cstheme="minorHAnsi"/>
       </w:rPr>
-      <w:t xml:space="preserve"> </w:t>
-    </w:r>
-    <w:r>
-      <w:rPr>
-        <w:rFonts w:asciiTheme="minorHAnsi" w:hAnsiTheme="minorHAnsi" w:cstheme="minorHAnsi"/>
-      </w:rPr>
-      <w:t>Edad</w:t>
+      <w:t>del Ministerio Social de Protección</w:t>
     </w:r>
   </w:p>
   <w:p>
@@ -9459,13 +9645,13 @@
       <w:rPr>
         <w:rFonts w:asciiTheme="minorHAnsi" w:hAnsiTheme="minorHAnsi" w:cstheme="minorHAnsi"/>
       </w:rPr>
-      <w:t>Programa PRM Buin</w:t>
+      <w:t xml:space="preserve">Programa </w:t>
     </w:r>
     <w:r>
       <w:rPr>
         <w:rFonts w:asciiTheme="minorHAnsi" w:hAnsiTheme="minorHAnsi" w:cstheme="minorHAnsi"/>
       </w:rPr>
-      <w:t xml:space="preserve"> Paine I</w:t>
+      <w:t>PSC</w:t>
     </w:r>
   </w:p>
   <w:p>
@@ -9488,7 +9674,7 @@
 </file>
 
 <file path=word/header2.xml><?xml version="1.0" encoding="utf-8"?>
-<w:hdr xmlns:wpc="http://schemas.microsoft.com/office/word/2010/wordprocessingCanvas" xmlns:cx="http://schemas.microsoft.com/office/drawing/2014/chartex" xmlns:cx1="http://schemas.microsoft.com/office/drawing/2015/9/8/chartex" xmlns:cx2="http://schemas.microsoft.com/office/drawing/2015/10/21/chartex" xmlns:cx3="http://schemas.microsoft.com/office/drawing/2016/5/9/chartex" xmlns:cx4="http://schemas.microsoft.com/office/drawing/2016/5/10/chartex" xmlns:cx5="http://schemas.microsoft.com/office/drawing/2016/5/11/chartex" xmlns:cx6="http://schemas.microsoft.com/office/drawing/2016/5/12/chartex" xmlns:cx7="http://schemas.microsoft.com/office/drawing/2016/5/13/chartex" xmlns:cx8="http://schemas.microsoft.com/office/drawing/2016/5/14/chartex" xmlns:mc="http://schemas.openxmlformats.org/markup-compatibility/2006" xmlns:aink="http://schemas.microsoft.com/office/drawing/2016/ink" xmlns:am3d="http://schemas.microsoft.com/office/drawing/2017/model3d" xmlns:o="urn:schemas-microsoft-com:office:office" xmlns:oel="http://schemas.microsoft.com/office/2019/extlst" xmlns:r="http://schemas.openxmlformats.org/officeDocument/2006/relationships" xmlns:m="http://schemas.openxmlformats.org/officeDocument/2006/math" xmlns:v="urn:schemas-microsoft-com:vml" xmlns:wp14="http://schemas.microsoft.com/office/word/2010/wordprocessingDrawing" xmlns:wp="http://schemas.openxmlformats.org/drawingml/2006/wordprocessingDrawing" xmlns:w10="urn:schemas-microsoft-com:office:word" xmlns:w="http://schemas.openxmlformats.org/wordprocessingml/2006/main" xmlns:w14="http://schemas.microsoft.com/office/word/2010/wordml" xmlns:w15="http://schemas.microsoft.com/office/word/2012/wordml" xmlns:w16cex="http://schemas.microsoft.com/office/word/2018/wordml/cex" xmlns:w16cid="http://schemas.microsoft.com/office/word/2016/wordml/cid" xmlns:w16="http://schemas.microsoft.com/office/word/2018/wordml" xmlns:w16du="http://schemas.microsoft.com/office/word/2023/wordml/word16du" xmlns:w16sdtdh="http://schemas.microsoft.com/office/word/2020/wordml/sdtdatahash" xmlns:w16se="http://schemas.microsoft.com/office/word/2015/wordml/symex" xmlns:wpg="http://schemas.microsoft.com/office/word/2010/wordprocessingGroup" xmlns:wpi="http://schemas.microsoft.com/office/word/2010/wordprocessingInk" xmlns:wne="http://schemas.microsoft.com/office/word/2006/wordml" xmlns:wps="http://schemas.microsoft.com/office/word/2010/wordprocessingShape" mc:Ignorable="w14 w15 w16se w16cid w16 w16cex w16sdtdh w16du wp14">
+<w:hdr xmlns:wpc="http://schemas.microsoft.com/office/word/2010/wordprocessingCanvas" xmlns:cx="http://schemas.microsoft.com/office/drawing/2014/chartex" xmlns:cx1="http://schemas.microsoft.com/office/drawing/2015/9/8/chartex" xmlns:cx2="http://schemas.microsoft.com/office/drawing/2015/10/21/chartex" xmlns:cx3="http://schemas.microsoft.com/office/drawing/2016/5/9/chartex" xmlns:cx4="http://schemas.microsoft.com/office/drawing/2016/5/10/chartex" xmlns:cx5="http://schemas.microsoft.com/office/drawing/2016/5/11/chartex" xmlns:cx6="http://schemas.microsoft.com/office/drawing/2016/5/12/chartex" xmlns:cx7="http://schemas.microsoft.com/office/drawing/2016/5/13/chartex" xmlns:cx8="http://schemas.microsoft.com/office/drawing/2016/5/14/chartex" xmlns:mc="http://schemas.openxmlformats.org/markup-compatibility/2006" xmlns:aink="http://schemas.microsoft.com/office/drawing/2016/ink" xmlns:am3d="http://schemas.microsoft.com/office/drawing/2017/model3d" xmlns:o="urn:schemas-microsoft-com:office:office" xmlns:oel="http://schemas.microsoft.com/office/2019/extlst" xmlns:r="http://schemas.openxmlformats.org/officeDocument/2006/relationships" xmlns:m="http://schemas.openxmlformats.org/officeDocument/2006/math" xmlns:v="urn:schemas-microsoft-com:vml" xmlns:wp14="http://schemas.microsoft.com/office/word/2010/wordprocessingDrawing" xmlns:wp="http://schemas.openxmlformats.org/drawingml/2006/wordprocessingDrawing" xmlns:w10="urn:schemas-microsoft-com:office:word" xmlns:w="http://schemas.openxmlformats.org/wordprocessingml/2006/main" xmlns:w14="http://schemas.microsoft.com/office/word/2010/wordml" xmlns:w15="http://schemas.microsoft.com/office/word/2012/wordml" xmlns:w16cex="http://schemas.microsoft.com/office/word/2018/wordml/cex" xmlns:w16cid="http://schemas.microsoft.com/office/word/2016/wordml/cid" xmlns:w16="http://schemas.microsoft.com/office/word/2018/wordml" xmlns:w16du="http://schemas.microsoft.com/office/word/2023/wordml/word16du" xmlns:w16sdtdh="http://schemas.microsoft.com/office/word/2020/wordml/sdtdatahash" xmlns:w16sdtfl="http://schemas.microsoft.com/office/word/2024/wordml/sdtformatlock" xmlns:w16se="http://schemas.microsoft.com/office/word/2015/wordml/symex" xmlns:wpg="http://schemas.microsoft.com/office/word/2010/wordprocessingGroup" xmlns:wpi="http://schemas.microsoft.com/office/word/2010/wordprocessingInk" xmlns:wne="http://schemas.microsoft.com/office/word/2006/wordml" xmlns:wps="http://schemas.microsoft.com/office/word/2010/wordprocessingShape" mc:Ignorable="w14 w15 w16se w16cid w16 w16cex w16sdtdh w16sdtfl w16du wp14">
   <w:p>
     <w:pPr>
       <w:tabs>
@@ -9615,7 +9801,7 @@
 </file>
 
 <file path=word/header3.xml><?xml version="1.0" encoding="utf-8"?>
-<w:hdr xmlns:wpc="http://schemas.microsoft.com/office/word/2010/wordprocessingCanvas" xmlns:cx="http://schemas.microsoft.com/office/drawing/2014/chartex" xmlns:cx1="http://schemas.microsoft.com/office/drawing/2015/9/8/chartex" xmlns:cx2="http://schemas.microsoft.com/office/drawing/2015/10/21/chartex" xmlns:cx3="http://schemas.microsoft.com/office/drawing/2016/5/9/chartex" xmlns:cx4="http://schemas.microsoft.com/office/drawing/2016/5/10/chartex" xmlns:cx5="http://schemas.microsoft.com/office/drawing/2016/5/11/chartex" xmlns:cx6="http://schemas.microsoft.com/office/drawing/2016/5/12/chartex" xmlns:cx7="http://schemas.microsoft.com/office/drawing/2016/5/13/chartex" xmlns:cx8="http://schemas.microsoft.com/office/drawing/2016/5/14/chartex" xmlns:mc="http://schemas.openxmlformats.org/markup-compatibility/2006" xmlns:aink="http://schemas.microsoft.com/office/drawing/2016/ink" xmlns:am3d="http://schemas.microsoft.com/office/drawing/2017/model3d" xmlns:o="urn:schemas-microsoft-com:office:office" xmlns:oel="http://schemas.microsoft.com/office/2019/extlst" xmlns:r="http://schemas.openxmlformats.org/officeDocument/2006/relationships" xmlns:m="http://schemas.openxmlformats.org/officeDocument/2006/math" xmlns:v="urn:schemas-microsoft-com:vml" xmlns:wp14="http://schemas.microsoft.com/office/word/2010/wordprocessingDrawing" xmlns:wp="http://schemas.openxmlformats.org/drawingml/2006/wordprocessingDrawing" xmlns:w10="urn:schemas-microsoft-com:office:word" xmlns:w="http://schemas.openxmlformats.org/wordprocessingml/2006/main" xmlns:w14="http://schemas.microsoft.com/office/word/2010/wordml" xmlns:w15="http://schemas.microsoft.com/office/word/2012/wordml" xmlns:w16cex="http://schemas.microsoft.com/office/word/2018/wordml/cex" xmlns:w16cid="http://schemas.microsoft.com/office/word/2016/wordml/cid" xmlns:w16="http://schemas.microsoft.com/office/word/2018/wordml" xmlns:w16du="http://schemas.microsoft.com/office/word/2023/wordml/word16du" xmlns:w16sdtdh="http://schemas.microsoft.com/office/word/2020/wordml/sdtdatahash" xmlns:w16se="http://schemas.microsoft.com/office/word/2015/wordml/symex" xmlns:wpg="http://schemas.microsoft.com/office/word/2010/wordprocessingGroup" xmlns:wpi="http://schemas.microsoft.com/office/word/2010/wordprocessingInk" xmlns:wne="http://schemas.microsoft.com/office/word/2006/wordml" xmlns:wps="http://schemas.microsoft.com/office/word/2010/wordprocessingShape" mc:Ignorable="w14 w15 w16se w16cid w16 w16cex w16sdtdh w16du wp14">
+<w:hdr xmlns:wpc="http://schemas.microsoft.com/office/word/2010/wordprocessingCanvas" xmlns:cx="http://schemas.microsoft.com/office/drawing/2014/chartex" xmlns:cx1="http://schemas.microsoft.com/office/drawing/2015/9/8/chartex" xmlns:cx2="http://schemas.microsoft.com/office/drawing/2015/10/21/chartex" xmlns:cx3="http://schemas.microsoft.com/office/drawing/2016/5/9/chartex" xmlns:cx4="http://schemas.microsoft.com/office/drawing/2016/5/10/chartex" xmlns:cx5="http://schemas.microsoft.com/office/drawing/2016/5/11/chartex" xmlns:cx6="http://schemas.microsoft.com/office/drawing/2016/5/12/chartex" xmlns:cx7="http://schemas.microsoft.com/office/drawing/2016/5/13/chartex" xmlns:cx8="http://schemas.microsoft.com/office/drawing/2016/5/14/chartex" xmlns:mc="http://schemas.openxmlformats.org/markup-compatibility/2006" xmlns:aink="http://schemas.microsoft.com/office/drawing/2016/ink" xmlns:am3d="http://schemas.microsoft.com/office/drawing/2017/model3d" xmlns:o="urn:schemas-microsoft-com:office:office" xmlns:oel="http://schemas.microsoft.com/office/2019/extlst" xmlns:r="http://schemas.openxmlformats.org/officeDocument/2006/relationships" xmlns:m="http://schemas.openxmlformats.org/officeDocument/2006/math" xmlns:v="urn:schemas-microsoft-com:vml" xmlns:wp14="http://schemas.microsoft.com/office/word/2010/wordprocessingDrawing" xmlns:wp="http://schemas.openxmlformats.org/drawingml/2006/wordprocessingDrawing" xmlns:w10="urn:schemas-microsoft-com:office:word" xmlns:w="http://schemas.openxmlformats.org/wordprocessingml/2006/main" xmlns:w14="http://schemas.microsoft.com/office/word/2010/wordml" xmlns:w15="http://schemas.microsoft.com/office/word/2012/wordml" xmlns:w16cex="http://schemas.microsoft.com/office/word/2018/wordml/cex" xmlns:w16cid="http://schemas.microsoft.com/office/word/2016/wordml/cid" xmlns:w16="http://schemas.microsoft.com/office/word/2018/wordml" xmlns:w16du="http://schemas.microsoft.com/office/word/2023/wordml/word16du" xmlns:w16sdtdh="http://schemas.microsoft.com/office/word/2020/wordml/sdtdatahash" xmlns:w16sdtfl="http://schemas.microsoft.com/office/word/2024/wordml/sdtformatlock" xmlns:w16se="http://schemas.microsoft.com/office/word/2015/wordml/symex" xmlns:wpg="http://schemas.microsoft.com/office/word/2010/wordprocessingGroup" xmlns:wpi="http://schemas.microsoft.com/office/word/2010/wordprocessingInk" xmlns:wne="http://schemas.microsoft.com/office/word/2006/wordml" xmlns:wps="http://schemas.microsoft.com/office/word/2010/wordprocessingShape" mc:Ignorable="w14 w15 w16se w16cid w16 w16cex w16sdtdh w16sdtfl w16du wp14">
   <w:p>
     <w:pPr>
       <w:pBdr>
@@ -9646,7 +9832,7 @@
 </file>
 
 <file path=word/header4.xml><?xml version="1.0" encoding="utf-8"?>
-<w:hdr xmlns:wpc="http://schemas.microsoft.com/office/word/2010/wordprocessingCanvas" xmlns:cx="http://schemas.microsoft.com/office/drawing/2014/chartex" xmlns:cx1="http://schemas.microsoft.com/office/drawing/2015/9/8/chartex" xmlns:cx2="http://schemas.microsoft.com/office/drawing/2015/10/21/chartex" xmlns:cx3="http://schemas.microsoft.com/office/drawing/2016/5/9/chartex" xmlns:cx4="http://schemas.microsoft.com/office/drawing/2016/5/10/chartex" xmlns:cx5="http://schemas.microsoft.com/office/drawing/2016/5/11/chartex" xmlns:cx6="http://schemas.microsoft.com/office/drawing/2016/5/12/chartex" xmlns:cx7="http://schemas.microsoft.com/office/drawing/2016/5/13/chartex" xmlns:cx8="http://schemas.microsoft.com/office/drawing/2016/5/14/chartex" xmlns:mc="http://schemas.openxmlformats.org/markup-compatibility/2006" xmlns:aink="http://schemas.microsoft.com/office/drawing/2016/ink" xmlns:am3d="http://schemas.microsoft.com/office/drawing/2017/model3d" xmlns:o="urn:schemas-microsoft-com:office:office" xmlns:oel="http://schemas.microsoft.com/office/2019/extlst" xmlns:r="http://schemas.openxmlformats.org/officeDocument/2006/relationships" xmlns:m="http://schemas.openxmlformats.org/officeDocument/2006/math" xmlns:v="urn:schemas-microsoft-com:vml" xmlns:wp14="http://schemas.microsoft.com/office/word/2010/wordprocessingDrawing" xmlns:wp="http://schemas.openxmlformats.org/drawingml/2006/wordprocessingDrawing" xmlns:w10="urn:schemas-microsoft-com:office:word" xmlns:w="http://schemas.openxmlformats.org/wordprocessingml/2006/main" xmlns:w14="http://schemas.microsoft.com/office/word/2010/wordml" xmlns:w15="http://schemas.microsoft.com/office/word/2012/wordml" xmlns:w16cex="http://schemas.microsoft.com/office/word/2018/wordml/cex" xmlns:w16cid="http://schemas.microsoft.com/office/word/2016/wordml/cid" xmlns:w16="http://schemas.microsoft.com/office/word/2018/wordml" xmlns:w16du="http://schemas.microsoft.com/office/word/2023/wordml/word16du" xmlns:w16sdtdh="http://schemas.microsoft.com/office/word/2020/wordml/sdtdatahash" xmlns:w16se="http://schemas.microsoft.com/office/word/2015/wordml/symex" xmlns:wpg="http://schemas.microsoft.com/office/word/2010/wordprocessingGroup" xmlns:wpi="http://schemas.microsoft.com/office/word/2010/wordprocessingInk" xmlns:wne="http://schemas.microsoft.com/office/word/2006/wordml" xmlns:wps="http://schemas.microsoft.com/office/word/2010/wordprocessingShape" mc:Ignorable="w14 w15 w16se w16cid w16 w16cex w16sdtdh w16du wp14">
+<w:hdr xmlns:wpc="http://schemas.microsoft.com/office/word/2010/wordprocessingCanvas" xmlns:cx="http://schemas.microsoft.com/office/drawing/2014/chartex" xmlns:cx1="http://schemas.microsoft.com/office/drawing/2015/9/8/chartex" xmlns:cx2="http://schemas.microsoft.com/office/drawing/2015/10/21/chartex" xmlns:cx3="http://schemas.microsoft.com/office/drawing/2016/5/9/chartex" xmlns:cx4="http://schemas.microsoft.com/office/drawing/2016/5/10/chartex" xmlns:cx5="http://schemas.microsoft.com/office/drawing/2016/5/11/chartex" xmlns:cx6="http://schemas.microsoft.com/office/drawing/2016/5/12/chartex" xmlns:cx7="http://schemas.microsoft.com/office/drawing/2016/5/13/chartex" xmlns:cx8="http://schemas.microsoft.com/office/drawing/2016/5/14/chartex" xmlns:mc="http://schemas.openxmlformats.org/markup-compatibility/2006" xmlns:aink="http://schemas.microsoft.com/office/drawing/2016/ink" xmlns:am3d="http://schemas.microsoft.com/office/drawing/2017/model3d" xmlns:o="urn:schemas-microsoft-com:office:office" xmlns:oel="http://schemas.microsoft.com/office/2019/extlst" xmlns:r="http://schemas.openxmlformats.org/officeDocument/2006/relationships" xmlns:m="http://schemas.openxmlformats.org/officeDocument/2006/math" xmlns:v="urn:schemas-microsoft-com:vml" xmlns:wp14="http://schemas.microsoft.com/office/word/2010/wordprocessingDrawing" xmlns:wp="http://schemas.openxmlformats.org/drawingml/2006/wordprocessingDrawing" xmlns:w10="urn:schemas-microsoft-com:office:word" xmlns:w="http://schemas.openxmlformats.org/wordprocessingml/2006/main" xmlns:w14="http://schemas.microsoft.com/office/word/2010/wordml" xmlns:w15="http://schemas.microsoft.com/office/word/2012/wordml" xmlns:w16cex="http://schemas.microsoft.com/office/word/2018/wordml/cex" xmlns:w16cid="http://schemas.microsoft.com/office/word/2016/wordml/cid" xmlns:w16="http://schemas.microsoft.com/office/word/2018/wordml" xmlns:w16du="http://schemas.microsoft.com/office/word/2023/wordml/word16du" xmlns:w16sdtdh="http://schemas.microsoft.com/office/word/2020/wordml/sdtdatahash" xmlns:w16sdtfl="http://schemas.microsoft.com/office/word/2024/wordml/sdtformatlock" xmlns:w16se="http://schemas.microsoft.com/office/word/2015/wordml/symex" xmlns:wpg="http://schemas.microsoft.com/office/word/2010/wordprocessingGroup" xmlns:wpi="http://schemas.microsoft.com/office/word/2010/wordprocessingInk" xmlns:wne="http://schemas.microsoft.com/office/word/2006/wordml" xmlns:wps="http://schemas.microsoft.com/office/word/2010/wordprocessingShape" mc:Ignorable="w14 w15 w16se w16cid w16 w16cex w16sdtdh w16sdtfl w16du wp14">
   <w:p>
     <w:pPr>
       <w:spacing w:after="0"/>
@@ -9657,36 +9843,22 @@
     </w:pPr>
     <w:r>
       <w:rPr>
-        <w:rFonts w:ascii="Arial" w:eastAsia="Arial" w:hAnsi="Arial" w:cs="Arial"/>
-        <w:b/>
-      </w:rPr>
-      <w:t xml:space="preserve">                 </w:t>
-    </w:r>
-    <w:r>
-      <w:rPr>
+        <w:rFonts w:asciiTheme="minorHAnsi" w:hAnsiTheme="minorHAnsi" w:cstheme="minorHAnsi"/>
         <w:noProof/>
       </w:rPr>
       <w:drawing>
-        <wp:anchor distT="0" distB="0" distL="114300" distR="114300" simplePos="0" relativeHeight="251669504" behindDoc="1" locked="0" layoutInCell="1" allowOverlap="1" wp14:anchorId="71F83460" wp14:editId="59FE3757">
+        <wp:anchor distT="0" distB="0" distL="114300" distR="114300" simplePos="0" relativeHeight="251674624" behindDoc="1" locked="0" layoutInCell="1" allowOverlap="1" wp14:anchorId="49830E9C" wp14:editId="43D44186">
           <wp:simplePos x="0" y="0"/>
-          <wp:positionH relativeFrom="column">
-            <wp:posOffset>4934585</wp:posOffset>
+          <wp:positionH relativeFrom="margin">
+            <wp:align>left</wp:align>
           </wp:positionH>
           <wp:positionV relativeFrom="paragraph">
             <wp:posOffset>6985</wp:posOffset>
           </wp:positionV>
-          <wp:extent cx="1636395" cy="605155"/>
-          <wp:effectExtent l="0" t="0" r="1905" b="4445"/>
-          <wp:wrapTight wrapText="bothSides">
-            <wp:wrapPolygon edited="0">
-              <wp:start x="0" y="0"/>
-              <wp:lineTo x="0" y="21079"/>
-              <wp:lineTo x="21374" y="21079"/>
-              <wp:lineTo x="21374" y="0"/>
-              <wp:lineTo x="0" y="0"/>
-            </wp:wrapPolygon>
-          </wp:wrapTight>
-          <wp:docPr id="2055320530" name="Imagen 2055320530" descr="Texto&#10;&#10;Descripción generada automáticamente"/>
+          <wp:extent cx="847725" cy="847725"/>
+          <wp:effectExtent l="0" t="0" r="9525" b="9525"/>
+          <wp:wrapNone/>
+          <wp:docPr id="1712126265" name="Imagen 5" descr="Forma, Círculo&#10;&#10;Descripción generada automáticamente"/>
           <wp:cNvGraphicFramePr>
             <a:graphicFrameLocks xmlns:a="http://schemas.openxmlformats.org/drawingml/2006/main" noChangeAspect="1"/>
           </wp:cNvGraphicFramePr>
@@ -9694,10 +9866,8 @@
             <a:graphicData uri="http://schemas.openxmlformats.org/drawingml/2006/picture">
               <pic:pic xmlns:pic="http://schemas.openxmlformats.org/drawingml/2006/picture">
                 <pic:nvPicPr>
-                  <pic:cNvPr id="1" name="Imagen 1" descr="Texto&#10;&#10;Descripción generada automáticamente"/>
-                  <pic:cNvPicPr>
-                    <a:picLocks noChangeAspect="1"/>
-                  </pic:cNvPicPr>
+                  <pic:cNvPr id="153324875" name="Imagen 5" descr="Forma, Círculo&#10;&#10;Descripción generada automáticamente"/>
+                  <pic:cNvPicPr/>
                 </pic:nvPicPr>
                 <pic:blipFill>
                   <a:blip r:embed="rId1">
@@ -9714,7 +9884,7 @@
                 <pic:spPr>
                   <a:xfrm>
                     <a:off x="0" y="0"/>
-                    <a:ext cx="1636395" cy="605155"/>
+                    <a:ext cx="847725" cy="847725"/>
                   </a:xfrm>
                   <a:prstGeom prst="rect">
                     <a:avLst/>
@@ -9723,6 +9893,12 @@
               </pic:pic>
             </a:graphicData>
           </a:graphic>
+          <wp14:sizeRelH relativeFrom="margin">
+            <wp14:pctWidth>0</wp14:pctWidth>
+          </wp14:sizeRelH>
+          <wp14:sizeRelV relativeFrom="margin">
+            <wp14:pctHeight>0</wp14:pctHeight>
+          </wp14:sizeRelV>
         </wp:anchor>
       </w:drawing>
     </w:r>
@@ -9732,18 +9908,18 @@
         <w:noProof/>
       </w:rPr>
       <w:drawing>
-        <wp:anchor distT="0" distB="0" distL="114300" distR="114300" simplePos="0" relativeHeight="251668480" behindDoc="0" locked="0" layoutInCell="1" allowOverlap="1" wp14:anchorId="089DF72D" wp14:editId="2F202269">
+        <wp:anchor distT="0" distB="0" distL="114300" distR="114300" simplePos="0" relativeHeight="251673600" behindDoc="1" locked="0" layoutInCell="1" allowOverlap="1" wp14:anchorId="40E29D21" wp14:editId="50B2C099">
           <wp:simplePos x="0" y="0"/>
-          <wp:positionH relativeFrom="column">
-            <wp:posOffset>78740</wp:posOffset>
+          <wp:positionH relativeFrom="margin">
+            <wp:align>right</wp:align>
           </wp:positionH>
           <wp:positionV relativeFrom="paragraph">
-            <wp:posOffset>6350</wp:posOffset>
+            <wp:posOffset>6985</wp:posOffset>
           </wp:positionV>
-          <wp:extent cx="768350" cy="628650"/>
-          <wp:effectExtent l="0" t="0" r="0" b="0"/>
-          <wp:wrapSquare wrapText="bothSides"/>
-          <wp:docPr id="1348426202" name="Imagen 1348426202" descr="Imagen que contiene Texto&#10;&#10;Descripción generada automáticamente"/>
+          <wp:extent cx="790575" cy="790575"/>
+          <wp:effectExtent l="0" t="0" r="9525" b="9525"/>
+          <wp:wrapNone/>
+          <wp:docPr id="1529063164" name="Imagen 7" descr="Imagen que contiene plato, tazón&#10;&#10;Descripción generada automáticamente"/>
           <wp:cNvGraphicFramePr>
             <a:graphicFrameLocks xmlns:a="http://schemas.openxmlformats.org/drawingml/2006/main" noChangeAspect="1"/>
           </wp:cNvGraphicFramePr>
@@ -9751,10 +9927,8 @@
             <a:graphicData uri="http://schemas.openxmlformats.org/drawingml/2006/picture">
               <pic:pic xmlns:pic="http://schemas.openxmlformats.org/drawingml/2006/picture">
                 <pic:nvPicPr>
-                  <pic:cNvPr id="2" name="Imagen 2" descr="Imagen que contiene Texto&#10;&#10;Descripción generada automáticamente"/>
-                  <pic:cNvPicPr>
-                    <a:picLocks noChangeAspect="1" noChangeArrowheads="1"/>
-                  </pic:cNvPicPr>
+                  <pic:cNvPr id="586488096" name="Imagen 7" descr="Imagen que contiene plato, tazón&#10;&#10;Descripción generada automáticamente"/>
+                  <pic:cNvPicPr/>
                 </pic:nvPicPr>
                 <pic:blipFill>
                   <a:blip r:embed="rId2">
@@ -9764,24 +9938,28 @@
                       </a:ext>
                     </a:extLst>
                   </a:blip>
-                  <a:srcRect/>
                   <a:stretch>
                     <a:fillRect/>
                   </a:stretch>
                 </pic:blipFill>
-                <pic:spPr bwMode="auto">
+                <pic:spPr>
                   <a:xfrm>
                     <a:off x="0" y="0"/>
-                    <a:ext cx="768350" cy="628650"/>
+                    <a:ext cx="790575" cy="790575"/>
                   </a:xfrm>
                   <a:prstGeom prst="rect">
                     <a:avLst/>
                   </a:prstGeom>
-                  <a:noFill/>
                 </pic:spPr>
               </pic:pic>
             </a:graphicData>
           </a:graphic>
+          <wp14:sizeRelH relativeFrom="margin">
+            <wp14:pctWidth>0</wp14:pctWidth>
+          </wp14:sizeRelH>
+          <wp14:sizeRelV relativeFrom="margin">
+            <wp14:pctHeight>0</wp14:pctHeight>
+          </wp14:sizeRelV>
         </wp:anchor>
       </w:drawing>
     </w:r>
@@ -9789,7 +9967,7 @@
       <w:rPr>
         <w:rFonts w:asciiTheme="minorHAnsi" w:hAnsiTheme="minorHAnsi" w:cstheme="minorHAnsi"/>
       </w:rPr>
-      <w:t xml:space="preserve">                                            </w:t>
+      <w:t xml:space="preserve">                                           </w:t>
     </w:r>
     <w:r>
       <w:rPr>
@@ -9813,14 +9991,14 @@
         <w:rFonts w:asciiTheme="minorHAnsi" w:hAnsiTheme="minorHAnsi" w:cstheme="minorHAnsi"/>
         <w:b/>
       </w:rPr>
-      <w:t>FUNDACION DE</w:t>
+      <w:t>FUNDACI</w:t>
     </w:r>
     <w:r>
       <w:rPr>
         <w:rFonts w:asciiTheme="minorHAnsi" w:hAnsiTheme="minorHAnsi" w:cstheme="minorHAnsi"/>
         <w:b/>
       </w:rPr>
-      <w:t>M</w:t>
+      <w:t>ÓN BAM</w:t>
     </w:r>
   </w:p>
   <w:p>
@@ -9835,19 +10013,13 @@
       <w:rPr>
         <w:rFonts w:asciiTheme="minorHAnsi" w:hAnsiTheme="minorHAnsi" w:cstheme="minorHAnsi"/>
       </w:rPr>
-      <w:t>Fundación Nacional para la Defensa Ecológica del Menor de</w:t>
+      <w:t xml:space="preserve">Fundación </w:t>
     </w:r>
     <w:r>
       <w:rPr>
         <w:rFonts w:asciiTheme="minorHAnsi" w:hAnsiTheme="minorHAnsi" w:cstheme="minorHAnsi"/>
       </w:rPr>
-      <w:t xml:space="preserve"> </w:t>
-    </w:r>
-    <w:r>
-      <w:rPr>
-        <w:rFonts w:asciiTheme="minorHAnsi" w:hAnsiTheme="minorHAnsi" w:cstheme="minorHAnsi"/>
-      </w:rPr>
-      <w:t>Edad</w:t>
+      <w:t>del Ministerio Social de Protección</w:t>
     </w:r>
   </w:p>
   <w:p>
@@ -9863,29 +10035,20 @@
       <w:rPr>
         <w:rFonts w:asciiTheme="minorHAnsi" w:hAnsiTheme="minorHAnsi" w:cstheme="minorHAnsi"/>
       </w:rPr>
-      <w:t>Programa PRM Buin</w:t>
+      <w:t xml:space="preserve">Programa </w:t>
     </w:r>
     <w:r>
       <w:rPr>
         <w:rFonts w:asciiTheme="minorHAnsi" w:hAnsiTheme="minorHAnsi" w:cstheme="minorHAnsi"/>
       </w:rPr>
-      <w:t xml:space="preserve"> Paine I</w:t>
+      <w:t>PSC</w:t>
     </w:r>
-  </w:p>
-  <w:p>
-    <w:pPr>
-      <w:tabs>
-        <w:tab w:val="center" w:pos="4419"/>
-        <w:tab w:val="right" w:pos="8838"/>
-      </w:tabs>
-      <w:ind w:left="2" w:hanging="2"/>
-    </w:pPr>
   </w:p>
 </w:hdr>
 </file>
 
 <file path=word/numbering.xml><?xml version="1.0" encoding="utf-8"?>
-<w:numbering xmlns:wpc="http://schemas.microsoft.com/office/word/2010/wordprocessingCanvas" xmlns:cx="http://schemas.microsoft.com/office/drawing/2014/chartex" xmlns:cx1="http://schemas.microsoft.com/office/drawing/2015/9/8/chartex" xmlns:cx2="http://schemas.microsoft.com/office/drawing/2015/10/21/chartex" xmlns:cx3="http://schemas.microsoft.com/office/drawing/2016/5/9/chartex" xmlns:cx4="http://schemas.microsoft.com/office/drawing/2016/5/10/chartex" xmlns:cx5="http://schemas.microsoft.com/office/drawing/2016/5/11/chartex" xmlns:cx6="http://schemas.microsoft.com/office/drawing/2016/5/12/chartex" xmlns:cx7="http://schemas.microsoft.com/office/drawing/2016/5/13/chartex" xmlns:cx8="http://schemas.microsoft.com/office/drawing/2016/5/14/chartex" xmlns:mc="http://schemas.openxmlformats.org/markup-compatibility/2006" xmlns:aink="http://schemas.microsoft.com/office/drawing/2016/ink" xmlns:am3d="http://schemas.microsoft.com/office/drawing/2017/model3d" xmlns:o="urn:schemas-microsoft-com:office:office" xmlns:oel="http://schemas.microsoft.com/office/2019/extlst" xmlns:r="http://schemas.openxmlformats.org/officeDocument/2006/relationships" xmlns:m="http://schemas.openxmlformats.org/officeDocument/2006/math" xmlns:v="urn:schemas-microsoft-com:vml" xmlns:wp14="http://schemas.microsoft.com/office/word/2010/wordprocessingDrawing" xmlns:wp="http://schemas.openxmlformats.org/drawingml/2006/wordprocessingDrawing" xmlns:w10="urn:schemas-microsoft-com:office:word" xmlns:w="http://schemas.openxmlformats.org/wordprocessingml/2006/main" xmlns:w14="http://schemas.microsoft.com/office/word/2010/wordml" xmlns:w15="http://schemas.microsoft.com/office/word/2012/wordml" xmlns:w16cex="http://schemas.microsoft.com/office/word/2018/wordml/cex" xmlns:w16cid="http://schemas.microsoft.com/office/word/2016/wordml/cid" xmlns:w16="http://schemas.microsoft.com/office/word/2018/wordml" xmlns:w16du="http://schemas.microsoft.com/office/word/2023/wordml/word16du" xmlns:w16sdtdh="http://schemas.microsoft.com/office/word/2020/wordml/sdtdatahash" xmlns:w16se="http://schemas.microsoft.com/office/word/2015/wordml/symex" xmlns:wpg="http://schemas.microsoft.com/office/word/2010/wordprocessingGroup" xmlns:wpi="http://schemas.microsoft.com/office/word/2010/wordprocessingInk" xmlns:wne="http://schemas.microsoft.com/office/word/2006/wordml" xmlns:wps="http://schemas.microsoft.com/office/word/2010/wordprocessingShape" mc:Ignorable="w14 w15 w16se w16cid w16 w16cex w16sdtdh w16du wp14">
+<w:numbering xmlns:wpc="http://schemas.microsoft.com/office/word/2010/wordprocessingCanvas" xmlns:cx="http://schemas.microsoft.com/office/drawing/2014/chartex" xmlns:cx1="http://schemas.microsoft.com/office/drawing/2015/9/8/chartex" xmlns:cx2="http://schemas.microsoft.com/office/drawing/2015/10/21/chartex" xmlns:cx3="http://schemas.microsoft.com/office/drawing/2016/5/9/chartex" xmlns:cx4="http://schemas.microsoft.com/office/drawing/2016/5/10/chartex" xmlns:cx5="http://schemas.microsoft.com/office/drawing/2016/5/11/chartex" xmlns:cx6="http://schemas.microsoft.com/office/drawing/2016/5/12/chartex" xmlns:cx7="http://schemas.microsoft.com/office/drawing/2016/5/13/chartex" xmlns:cx8="http://schemas.microsoft.com/office/drawing/2016/5/14/chartex" xmlns:mc="http://schemas.openxmlformats.org/markup-compatibility/2006" xmlns:aink="http://schemas.microsoft.com/office/drawing/2016/ink" xmlns:am3d="http://schemas.microsoft.com/office/drawing/2017/model3d" xmlns:o="urn:schemas-microsoft-com:office:office" xmlns:oel="http://schemas.microsoft.com/office/2019/extlst" xmlns:r="http://schemas.openxmlformats.org/officeDocument/2006/relationships" xmlns:m="http://schemas.openxmlformats.org/officeDocument/2006/math" xmlns:v="urn:schemas-microsoft-com:vml" xmlns:wp14="http://schemas.microsoft.com/office/word/2010/wordprocessingDrawing" xmlns:wp="http://schemas.openxmlformats.org/drawingml/2006/wordprocessingDrawing" xmlns:w10="urn:schemas-microsoft-com:office:word" xmlns:w="http://schemas.openxmlformats.org/wordprocessingml/2006/main" xmlns:w14="http://schemas.microsoft.com/office/word/2010/wordml" xmlns:w15="http://schemas.microsoft.com/office/word/2012/wordml" xmlns:w16cex="http://schemas.microsoft.com/office/word/2018/wordml/cex" xmlns:w16cid="http://schemas.microsoft.com/office/word/2016/wordml/cid" xmlns:w16="http://schemas.microsoft.com/office/word/2018/wordml" xmlns:w16du="http://schemas.microsoft.com/office/word/2023/wordml/word16du" xmlns:w16sdtdh="http://schemas.microsoft.com/office/word/2020/wordml/sdtdatahash" xmlns:w16sdtfl="http://schemas.microsoft.com/office/word/2024/wordml/sdtformatlock" xmlns:w16se="http://schemas.microsoft.com/office/word/2015/wordml/symex" xmlns:wpg="http://schemas.microsoft.com/office/word/2010/wordprocessingGroup" xmlns:wpi="http://schemas.microsoft.com/office/word/2010/wordprocessingInk" xmlns:wne="http://schemas.microsoft.com/office/word/2006/wordml" xmlns:wps="http://schemas.microsoft.com/office/word/2010/wordprocessingShape" mc:Ignorable="w14 w15 w16se w16cid w16 w16cex w16sdtdh w16sdtfl w16du wp14">
   <w:abstractNum w:abstractNumId="0" w15:restartNumberingAfterBreak="0">
     <w:nsid w:val="02CB598C"/>
     <w:multiLevelType w:val="hybridMultilevel"/>
@@ -12282,7 +12445,7 @@
 </file>
 
 <file path=word/styles.xml><?xml version="1.0" encoding="utf-8"?>
-<w:styles xmlns:mc="http://schemas.openxmlformats.org/markup-compatibility/2006" xmlns:r="http://schemas.openxmlformats.org/officeDocument/2006/relationships" xmlns:w="http://schemas.openxmlformats.org/wordprocessingml/2006/main" xmlns:w14="http://schemas.microsoft.com/office/word/2010/wordml" xmlns:w15="http://schemas.microsoft.com/office/word/2012/wordml" xmlns:w16cex="http://schemas.microsoft.com/office/word/2018/wordml/cex" xmlns:w16cid="http://schemas.microsoft.com/office/word/2016/wordml/cid" xmlns:w16="http://schemas.microsoft.com/office/word/2018/wordml" xmlns:w16du="http://schemas.microsoft.com/office/word/2023/wordml/word16du" xmlns:w16sdtdh="http://schemas.microsoft.com/office/word/2020/wordml/sdtdatahash" xmlns:w16se="http://schemas.microsoft.com/office/word/2015/wordml/symex" mc:Ignorable="w14 w15 w16se w16cid w16 w16cex w16sdtdh w16du">
+<w:styles xmlns:mc="http://schemas.openxmlformats.org/markup-compatibility/2006" xmlns:r="http://schemas.openxmlformats.org/officeDocument/2006/relationships" xmlns:w="http://schemas.openxmlformats.org/wordprocessingml/2006/main" xmlns:w14="http://schemas.microsoft.com/office/word/2010/wordml" xmlns:w15="http://schemas.microsoft.com/office/word/2012/wordml" xmlns:w16cex="http://schemas.microsoft.com/office/word/2018/wordml/cex" xmlns:w16cid="http://schemas.microsoft.com/office/word/2016/wordml/cid" xmlns:w16="http://schemas.microsoft.com/office/word/2018/wordml" xmlns:w16du="http://schemas.microsoft.com/office/word/2023/wordml/word16du" xmlns:w16sdtdh="http://schemas.microsoft.com/office/word/2020/wordml/sdtdatahash" xmlns:w16sdtfl="http://schemas.microsoft.com/office/word/2024/wordml/sdtformatlock" xmlns:w16se="http://schemas.microsoft.com/office/word/2015/wordml/symex" mc:Ignorable="w14 w15 w16se w16cid w16 w16cex w16sdtdh w16sdtfl w16du">
   <w:docDefaults>
     <w:rPrDefault>
       <w:rPr>

</xml_diff>